<commit_message>
Hipóteses e Justificativas adicionadas
</commit_message>
<xml_diff>
--- a/tcc.docx
+++ b/tcc.docx
@@ -4,18 +4,15 @@
   <w:body>
     <w:p>
       <w:pPr>
-        <w:pStyle w:val="Normal"/>
+        <w:pStyle w:val="Centralized"/>
         <w:bidi w:val="0"/>
         <w:spacing w:lineRule="auto" w:line="240"/>
-        <w:jc w:val="center"/>
-        <w:rPr>
-          <w:rFonts w:ascii="Arial" w:hAnsi="Arial"/>
-        </w:rPr>
-      </w:pPr>
-      <w:r>
-        <w:rPr>
-          <w:rFonts w:ascii="Arial" w:hAnsi="Arial"/>
-        </w:rPr>
+        <w:ind w:left="0" w:right="0" w:hanging="0"/>
+        <w:jc w:val="center"/>
+        <w:rPr/>
+      </w:pPr>
+      <w:r>
+        <w:rPr/>
         <w:t>FACULDADE DOCTUM DE CARATINGA</w:t>
         <w:br/>
         <w:t>BACHARELADO EM CIÊNCIA DA COMPUTAÇÃO</w:t>
@@ -135,33 +132,29 @@
     </w:p>
     <w:p>
       <w:pPr>
-        <w:pStyle w:val="Normal"/>
-        <w:bidi w:val="0"/>
-        <w:jc w:val="center"/>
-        <w:rPr>
-          <w:rFonts w:ascii="Arial" w:hAnsi="Arial"/>
-        </w:rPr>
-      </w:pPr>
-      <w:r>
-        <w:rPr>
-          <w:rFonts w:ascii="Arial" w:hAnsi="Arial"/>
-        </w:rPr>
+        <w:pStyle w:val="Centralized"/>
+        <w:bidi w:val="0"/>
+        <w:spacing w:lineRule="auto" w:line="240"/>
+        <w:ind w:left="0" w:right="0" w:hanging="0"/>
+        <w:jc w:val="center"/>
+        <w:rPr/>
+      </w:pPr>
+      <w:r>
+        <w:rPr/>
         <w:t>MATEUS FREITAS DA COSTA</w:t>
       </w:r>
     </w:p>
     <w:p>
       <w:pPr>
-        <w:pStyle w:val="Normal"/>
-        <w:bidi w:val="0"/>
-        <w:jc w:val="center"/>
-        <w:rPr>
-          <w:rFonts w:ascii="Arial" w:hAnsi="Arial"/>
-        </w:rPr>
-      </w:pPr>
-      <w:r>
-        <w:rPr>
-          <w:rFonts w:ascii="Arial" w:hAnsi="Arial"/>
-        </w:rPr>
+        <w:pStyle w:val="Centralized"/>
+        <w:bidi w:val="0"/>
+        <w:spacing w:lineRule="auto" w:line="240"/>
+        <w:ind w:left="0" w:right="0" w:hanging="0"/>
+        <w:jc w:val="center"/>
+        <w:rPr/>
+      </w:pPr>
+      <w:r>
+        <w:rPr/>
         <w:t>PAULO RICARDO</w:t>
       </w:r>
     </w:p>
@@ -658,33 +651,29 @@
     </w:p>
     <w:p>
       <w:pPr>
-        <w:pStyle w:val="Normal"/>
-        <w:bidi w:val="0"/>
-        <w:jc w:val="center"/>
-        <w:rPr>
-          <w:rFonts w:ascii="Arial" w:hAnsi="Arial"/>
-        </w:rPr>
-      </w:pPr>
-      <w:r>
-        <w:rPr>
-          <w:rFonts w:ascii="Arial" w:hAnsi="Arial"/>
-        </w:rPr>
+        <w:pStyle w:val="Centralized"/>
+        <w:bidi w:val="0"/>
+        <w:spacing w:lineRule="auto" w:line="240"/>
+        <w:ind w:left="0" w:right="0" w:hanging="0"/>
+        <w:jc w:val="center"/>
+        <w:rPr/>
+      </w:pPr>
+      <w:r>
+        <w:rPr/>
         <w:t>CARATINGA</w:t>
       </w:r>
     </w:p>
     <w:p>
       <w:pPr>
-        <w:pStyle w:val="Normal"/>
-        <w:bidi w:val="0"/>
-        <w:jc w:val="center"/>
-        <w:rPr>
-          <w:rFonts w:ascii="Arial" w:hAnsi="Arial"/>
-        </w:rPr>
-      </w:pPr>
-      <w:r>
-        <w:rPr>
-          <w:rFonts w:ascii="Arial" w:hAnsi="Arial"/>
-        </w:rPr>
+        <w:pStyle w:val="Centralized"/>
+        <w:bidi w:val="0"/>
+        <w:spacing w:lineRule="auto" w:line="240"/>
+        <w:ind w:left="0" w:right="0" w:hanging="0"/>
+        <w:jc w:val="center"/>
+        <w:rPr/>
+      </w:pPr>
+      <w:r>
+        <w:rPr/>
         <w:t>2023</w:t>
       </w:r>
     </w:p>
@@ -705,18 +694,15 @@
     </w:p>
     <w:p>
       <w:pPr>
-        <w:pStyle w:val="Normal"/>
+        <w:pStyle w:val="Centralized"/>
         <w:bidi w:val="0"/>
         <w:spacing w:lineRule="auto" w:line="240"/>
-        <w:jc w:val="center"/>
-        <w:rPr>
-          <w:rFonts w:ascii="Arial" w:hAnsi="Arial"/>
-        </w:rPr>
-      </w:pPr>
-      <w:r>
-        <w:rPr>
-          <w:rFonts w:ascii="Arial" w:hAnsi="Arial"/>
-        </w:rPr>
+        <w:ind w:left="0" w:right="0" w:hanging="0"/>
+        <w:jc w:val="center"/>
+        <w:rPr/>
+      </w:pPr>
+      <w:r>
+        <w:rPr/>
         <w:t>FACULDADE DOCTUM DE CARATINGA</w:t>
         <w:br/>
         <w:t>BACHARELADO EM CIÊNCIA DA COMPUTAÇÃO</w:t>
@@ -724,18 +710,15 @@
     </w:p>
     <w:p>
       <w:pPr>
-        <w:pStyle w:val="Normal"/>
+        <w:pStyle w:val="Centralized"/>
         <w:bidi w:val="0"/>
         <w:spacing w:lineRule="auto" w:line="240"/>
-        <w:jc w:val="center"/>
-        <w:rPr>
-          <w:rFonts w:ascii="Arial" w:hAnsi="Arial"/>
-        </w:rPr>
-      </w:pPr>
-      <w:r>
-        <w:rPr>
-          <w:rFonts w:ascii="Arial" w:hAnsi="Arial"/>
-        </w:rPr>
+        <w:ind w:left="0" w:right="0" w:hanging="0"/>
+        <w:jc w:val="center"/>
+        <w:rPr/>
+      </w:pPr>
+      <w:r>
+        <w:rPr/>
       </w:r>
     </w:p>
     <w:p>
@@ -836,35 +819,29 @@
     </w:p>
     <w:p>
       <w:pPr>
-        <w:pStyle w:val="Normal"/>
-        <w:bidi w:val="0"/>
-        <w:spacing w:lineRule="auto" w:line="240" w:before="0" w:after="0"/>
-        <w:jc w:val="center"/>
-        <w:rPr>
-          <w:rFonts w:ascii="Arial" w:hAnsi="Arial"/>
-        </w:rPr>
-      </w:pPr>
-      <w:r>
-        <w:rPr>
-          <w:rFonts w:ascii="Arial" w:hAnsi="Arial"/>
-        </w:rPr>
+        <w:pStyle w:val="Centralized"/>
+        <w:bidi w:val="0"/>
+        <w:spacing w:lineRule="auto" w:line="240"/>
+        <w:ind w:left="0" w:right="0" w:hanging="0"/>
+        <w:jc w:val="center"/>
+        <w:rPr/>
+      </w:pPr>
+      <w:r>
+        <w:rPr/>
         <w:t>MATEUS FREITAS DA COSTA</w:t>
       </w:r>
     </w:p>
     <w:p>
       <w:pPr>
-        <w:pStyle w:val="Normal"/>
-        <w:bidi w:val="0"/>
-        <w:spacing w:lineRule="auto" w:line="240" w:before="0" w:after="0"/>
-        <w:jc w:val="center"/>
-        <w:rPr>
-          <w:rFonts w:ascii="Arial" w:hAnsi="Arial"/>
-        </w:rPr>
-      </w:pPr>
-      <w:r>
-        <w:rPr>
-          <w:rFonts w:ascii="Arial" w:hAnsi="Arial"/>
-        </w:rPr>
+        <w:pStyle w:val="Centralized"/>
+        <w:bidi w:val="0"/>
+        <w:spacing w:lineRule="auto" w:line="240"/>
+        <w:ind w:left="0" w:right="0" w:hanging="0"/>
+        <w:jc w:val="center"/>
+        <w:rPr/>
+      </w:pPr>
+      <w:r>
+        <w:rPr/>
         <w:t>PAULO RICARDO</w:t>
       </w:r>
     </w:p>
@@ -1335,34 +1312,1357 @@
     </w:p>
     <w:p>
       <w:pPr>
-        <w:pStyle w:val="Normal"/>
-        <w:bidi w:val="0"/>
-        <w:jc w:val="center"/>
-        <w:rPr>
-          <w:rFonts w:ascii="Arial" w:hAnsi="Arial"/>
-        </w:rPr>
-      </w:pPr>
-      <w:r>
-        <w:rPr>
-          <w:rFonts w:ascii="Arial" w:hAnsi="Arial"/>
-        </w:rPr>
+        <w:pStyle w:val="Centralized"/>
+        <w:bidi w:val="0"/>
+        <w:spacing w:lineRule="auto" w:line="240"/>
+        <w:ind w:left="0" w:right="0" w:hanging="0"/>
+        <w:jc w:val="center"/>
+        <w:rPr/>
+      </w:pPr>
+      <w:r>
+        <w:rPr/>
         <w:t>CARATINGA</w:t>
       </w:r>
     </w:p>
     <w:p>
       <w:pPr>
-        <w:pStyle w:val="Normal"/>
-        <w:bidi w:val="0"/>
-        <w:jc w:val="center"/>
-        <w:rPr>
-          <w:rFonts w:ascii="Arial" w:hAnsi="Arial"/>
-        </w:rPr>
-      </w:pPr>
-      <w:r>
-        <w:rPr>
-          <w:rFonts w:ascii="Arial" w:hAnsi="Arial"/>
-        </w:rPr>
+        <w:pStyle w:val="Centralized"/>
+        <w:bidi w:val="0"/>
+        <w:spacing w:lineRule="auto" w:line="240"/>
+        <w:ind w:left="0" w:right="0" w:hanging="0"/>
+        <w:jc w:val="center"/>
+        <w:rPr/>
+      </w:pPr>
+      <w:r>
+        <w:rPr/>
         <w:t>2023</w:t>
+      </w:r>
+    </w:p>
+    <w:p>
+      <w:pPr>
+        <w:pStyle w:val="HeaderTitle"/>
+        <w:bidi w:val="0"/>
+        <w:spacing w:lineRule="auto" w:line="360"/>
+        <w:rPr/>
+      </w:pPr>
+      <w:r>
+        <w:rPr/>
+        <w:t>RESUMO</w:t>
+      </w:r>
+    </w:p>
+    <w:p>
+      <w:pPr>
+        <w:pStyle w:val="SimpleParagraph"/>
+        <w:bidi w:val="0"/>
+        <w:rPr>
+          <w:b/>
+          <w:b/>
+          <w:bCs/>
+        </w:rPr>
+      </w:pPr>
+      <w:r>
+        <w:rPr>
+          <w:b/>
+          <w:bCs/>
+        </w:rPr>
+        <w:t xml:space="preserve">Palavras-Chave: </w:t>
+      </w:r>
+      <w:r>
+        <w:rPr>
+          <w:b w:val="false"/>
+          <w:bCs w:val="false"/>
+          <w:i w:val="false"/>
+          <w:iCs w:val="false"/>
+        </w:rPr>
+        <w:t>Desenvolvimento Web, Computação Gráfica, WebGL, Biblioteca.</w:t>
+      </w:r>
+    </w:p>
+    <w:p>
+      <w:pPr>
+        <w:pStyle w:val="Normal"/>
+        <w:bidi w:val="0"/>
+        <w:jc w:val="center"/>
+        <w:rPr>
+          <w:rFonts w:ascii="Arial" w:hAnsi="Arial"/>
+        </w:rPr>
+      </w:pPr>
+      <w:r>
+        <w:rPr>
+          <w:rFonts w:ascii="Arial" w:hAnsi="Arial"/>
+        </w:rPr>
+      </w:r>
+    </w:p>
+    <w:p>
+      <w:pPr>
+        <w:pStyle w:val="Normal"/>
+        <w:bidi w:val="0"/>
+        <w:jc w:val="center"/>
+        <w:rPr>
+          <w:rFonts w:ascii="Arial" w:hAnsi="Arial"/>
+        </w:rPr>
+      </w:pPr>
+      <w:r>
+        <w:rPr>
+          <w:rFonts w:ascii="Arial" w:hAnsi="Arial"/>
+        </w:rPr>
+      </w:r>
+    </w:p>
+    <w:p>
+      <w:pPr>
+        <w:pStyle w:val="Normal"/>
+        <w:bidi w:val="0"/>
+        <w:jc w:val="center"/>
+        <w:rPr>
+          <w:rFonts w:ascii="Arial" w:hAnsi="Arial"/>
+        </w:rPr>
+      </w:pPr>
+      <w:r>
+        <w:rPr>
+          <w:rFonts w:ascii="Arial" w:hAnsi="Arial"/>
+        </w:rPr>
+      </w:r>
+    </w:p>
+    <w:p>
+      <w:pPr>
+        <w:pStyle w:val="Normal"/>
+        <w:bidi w:val="0"/>
+        <w:jc w:val="center"/>
+        <w:rPr>
+          <w:rFonts w:ascii="Arial" w:hAnsi="Arial"/>
+        </w:rPr>
+      </w:pPr>
+      <w:r>
+        <w:rPr>
+          <w:rFonts w:ascii="Arial" w:hAnsi="Arial"/>
+        </w:rPr>
+      </w:r>
+    </w:p>
+    <w:p>
+      <w:pPr>
+        <w:pStyle w:val="Normal"/>
+        <w:bidi w:val="0"/>
+        <w:jc w:val="center"/>
+        <w:rPr>
+          <w:rFonts w:ascii="Arial" w:hAnsi="Arial"/>
+        </w:rPr>
+      </w:pPr>
+      <w:r>
+        <w:rPr>
+          <w:rFonts w:ascii="Arial" w:hAnsi="Arial"/>
+        </w:rPr>
+      </w:r>
+    </w:p>
+    <w:p>
+      <w:pPr>
+        <w:pStyle w:val="Normal"/>
+        <w:bidi w:val="0"/>
+        <w:jc w:val="center"/>
+        <w:rPr>
+          <w:rFonts w:ascii="Arial" w:hAnsi="Arial"/>
+        </w:rPr>
+      </w:pPr>
+      <w:r>
+        <w:rPr>
+          <w:rFonts w:ascii="Arial" w:hAnsi="Arial"/>
+        </w:rPr>
+      </w:r>
+    </w:p>
+    <w:p>
+      <w:pPr>
+        <w:pStyle w:val="Normal"/>
+        <w:bidi w:val="0"/>
+        <w:jc w:val="center"/>
+        <w:rPr>
+          <w:rFonts w:ascii="Arial" w:hAnsi="Arial"/>
+        </w:rPr>
+      </w:pPr>
+      <w:r>
+        <w:rPr>
+          <w:rFonts w:ascii="Arial" w:hAnsi="Arial"/>
+        </w:rPr>
+      </w:r>
+    </w:p>
+    <w:p>
+      <w:pPr>
+        <w:pStyle w:val="Normal"/>
+        <w:bidi w:val="0"/>
+        <w:jc w:val="center"/>
+        <w:rPr>
+          <w:rFonts w:ascii="Arial" w:hAnsi="Arial"/>
+        </w:rPr>
+      </w:pPr>
+      <w:r>
+        <w:rPr>
+          <w:rFonts w:ascii="Arial" w:hAnsi="Arial"/>
+        </w:rPr>
+      </w:r>
+    </w:p>
+    <w:p>
+      <w:pPr>
+        <w:pStyle w:val="Normal"/>
+        <w:bidi w:val="0"/>
+        <w:jc w:val="center"/>
+        <w:rPr>
+          <w:rFonts w:ascii="Arial" w:hAnsi="Arial"/>
+        </w:rPr>
+      </w:pPr>
+      <w:r>
+        <w:rPr>
+          <w:rFonts w:ascii="Arial" w:hAnsi="Arial"/>
+        </w:rPr>
+      </w:r>
+    </w:p>
+    <w:p>
+      <w:pPr>
+        <w:pStyle w:val="Normal"/>
+        <w:bidi w:val="0"/>
+        <w:jc w:val="center"/>
+        <w:rPr>
+          <w:rFonts w:ascii="Arial" w:hAnsi="Arial"/>
+        </w:rPr>
+      </w:pPr>
+      <w:r>
+        <w:rPr>
+          <w:rFonts w:ascii="Arial" w:hAnsi="Arial"/>
+        </w:rPr>
+      </w:r>
+    </w:p>
+    <w:p>
+      <w:pPr>
+        <w:pStyle w:val="Normal"/>
+        <w:bidi w:val="0"/>
+        <w:jc w:val="center"/>
+        <w:rPr>
+          <w:rFonts w:ascii="Arial" w:hAnsi="Arial"/>
+        </w:rPr>
+      </w:pPr>
+      <w:r>
+        <w:rPr>
+          <w:rFonts w:ascii="Arial" w:hAnsi="Arial"/>
+        </w:rPr>
+      </w:r>
+    </w:p>
+    <w:p>
+      <w:pPr>
+        <w:pStyle w:val="Normal"/>
+        <w:bidi w:val="0"/>
+        <w:jc w:val="center"/>
+        <w:rPr>
+          <w:rFonts w:ascii="Arial" w:hAnsi="Arial"/>
+        </w:rPr>
+      </w:pPr>
+      <w:r>
+        <w:rPr>
+          <w:rFonts w:ascii="Arial" w:hAnsi="Arial"/>
+        </w:rPr>
+      </w:r>
+    </w:p>
+    <w:p>
+      <w:pPr>
+        <w:pStyle w:val="Normal"/>
+        <w:bidi w:val="0"/>
+        <w:jc w:val="center"/>
+        <w:rPr>
+          <w:rFonts w:ascii="Arial" w:hAnsi="Arial"/>
+        </w:rPr>
+      </w:pPr>
+      <w:r>
+        <w:rPr>
+          <w:rFonts w:ascii="Arial" w:hAnsi="Arial"/>
+        </w:rPr>
+      </w:r>
+    </w:p>
+    <w:p>
+      <w:pPr>
+        <w:pStyle w:val="Normal"/>
+        <w:bidi w:val="0"/>
+        <w:jc w:val="center"/>
+        <w:rPr>
+          <w:rFonts w:ascii="Arial" w:hAnsi="Arial"/>
+        </w:rPr>
+      </w:pPr>
+      <w:r>
+        <w:rPr>
+          <w:rFonts w:ascii="Arial" w:hAnsi="Arial"/>
+        </w:rPr>
+      </w:r>
+    </w:p>
+    <w:p>
+      <w:pPr>
+        <w:pStyle w:val="Normal"/>
+        <w:bidi w:val="0"/>
+        <w:jc w:val="center"/>
+        <w:rPr>
+          <w:rFonts w:ascii="Arial" w:hAnsi="Arial"/>
+        </w:rPr>
+      </w:pPr>
+      <w:r>
+        <w:rPr>
+          <w:rFonts w:ascii="Arial" w:hAnsi="Arial"/>
+        </w:rPr>
+      </w:r>
+    </w:p>
+    <w:p>
+      <w:pPr>
+        <w:pStyle w:val="Normal"/>
+        <w:bidi w:val="0"/>
+        <w:jc w:val="center"/>
+        <w:rPr>
+          <w:rFonts w:ascii="Arial" w:hAnsi="Arial"/>
+        </w:rPr>
+      </w:pPr>
+      <w:r>
+        <w:rPr>
+          <w:rFonts w:ascii="Arial" w:hAnsi="Arial"/>
+        </w:rPr>
+      </w:r>
+    </w:p>
+    <w:p>
+      <w:pPr>
+        <w:pStyle w:val="Normal"/>
+        <w:bidi w:val="0"/>
+        <w:jc w:val="center"/>
+        <w:rPr>
+          <w:rFonts w:ascii="Arial" w:hAnsi="Arial"/>
+        </w:rPr>
+      </w:pPr>
+      <w:r>
+        <w:rPr>
+          <w:rFonts w:ascii="Arial" w:hAnsi="Arial"/>
+        </w:rPr>
+      </w:r>
+    </w:p>
+    <w:p>
+      <w:pPr>
+        <w:pStyle w:val="Normal"/>
+        <w:bidi w:val="0"/>
+        <w:jc w:val="center"/>
+        <w:rPr>
+          <w:rFonts w:ascii="Arial" w:hAnsi="Arial"/>
+        </w:rPr>
+      </w:pPr>
+      <w:r>
+        <w:rPr>
+          <w:rFonts w:ascii="Arial" w:hAnsi="Arial"/>
+        </w:rPr>
+      </w:r>
+    </w:p>
+    <w:p>
+      <w:pPr>
+        <w:pStyle w:val="Normal"/>
+        <w:bidi w:val="0"/>
+        <w:jc w:val="center"/>
+        <w:rPr>
+          <w:rFonts w:ascii="Arial" w:hAnsi="Arial"/>
+        </w:rPr>
+      </w:pPr>
+      <w:r>
+        <w:rPr>
+          <w:rFonts w:ascii="Arial" w:hAnsi="Arial"/>
+        </w:rPr>
+      </w:r>
+    </w:p>
+    <w:p>
+      <w:pPr>
+        <w:pStyle w:val="Normal"/>
+        <w:bidi w:val="0"/>
+        <w:jc w:val="center"/>
+        <w:rPr>
+          <w:rFonts w:ascii="Arial" w:hAnsi="Arial"/>
+        </w:rPr>
+      </w:pPr>
+      <w:r>
+        <w:rPr>
+          <w:rFonts w:ascii="Arial" w:hAnsi="Arial"/>
+        </w:rPr>
+      </w:r>
+    </w:p>
+    <w:p>
+      <w:pPr>
+        <w:pStyle w:val="Normal"/>
+        <w:bidi w:val="0"/>
+        <w:jc w:val="center"/>
+        <w:rPr>
+          <w:rFonts w:ascii="Arial" w:hAnsi="Arial"/>
+        </w:rPr>
+      </w:pPr>
+      <w:r>
+        <w:rPr>
+          <w:rFonts w:ascii="Arial" w:hAnsi="Arial"/>
+        </w:rPr>
+      </w:r>
+    </w:p>
+    <w:p>
+      <w:pPr>
+        <w:pStyle w:val="Normal"/>
+        <w:bidi w:val="0"/>
+        <w:jc w:val="center"/>
+        <w:rPr>
+          <w:rFonts w:ascii="Arial" w:hAnsi="Arial"/>
+        </w:rPr>
+      </w:pPr>
+      <w:r>
+        <w:rPr>
+          <w:rFonts w:ascii="Arial" w:hAnsi="Arial"/>
+        </w:rPr>
+      </w:r>
+    </w:p>
+    <w:p>
+      <w:pPr>
+        <w:pStyle w:val="Normal"/>
+        <w:bidi w:val="0"/>
+        <w:jc w:val="center"/>
+        <w:rPr>
+          <w:rFonts w:ascii="Arial" w:hAnsi="Arial"/>
+        </w:rPr>
+      </w:pPr>
+      <w:r>
+        <w:rPr>
+          <w:rFonts w:ascii="Arial" w:hAnsi="Arial"/>
+        </w:rPr>
+      </w:r>
+    </w:p>
+    <w:p>
+      <w:pPr>
+        <w:pStyle w:val="Normal"/>
+        <w:bidi w:val="0"/>
+        <w:jc w:val="center"/>
+        <w:rPr>
+          <w:rFonts w:ascii="Arial" w:hAnsi="Arial"/>
+        </w:rPr>
+      </w:pPr>
+      <w:r>
+        <w:rPr>
+          <w:rFonts w:ascii="Arial" w:hAnsi="Arial"/>
+        </w:rPr>
+      </w:r>
+    </w:p>
+    <w:p>
+      <w:pPr>
+        <w:pStyle w:val="Normal"/>
+        <w:bidi w:val="0"/>
+        <w:jc w:val="center"/>
+        <w:rPr>
+          <w:rFonts w:ascii="Arial" w:hAnsi="Arial"/>
+        </w:rPr>
+      </w:pPr>
+      <w:r>
+        <w:rPr>
+          <w:rFonts w:ascii="Arial" w:hAnsi="Arial"/>
+        </w:rPr>
+      </w:r>
+    </w:p>
+    <w:p>
+      <w:pPr>
+        <w:pStyle w:val="Normal"/>
+        <w:bidi w:val="0"/>
+        <w:jc w:val="center"/>
+        <w:rPr>
+          <w:rFonts w:ascii="Arial" w:hAnsi="Arial"/>
+        </w:rPr>
+      </w:pPr>
+      <w:r>
+        <w:rPr>
+          <w:rFonts w:ascii="Arial" w:hAnsi="Arial"/>
+        </w:rPr>
+      </w:r>
+    </w:p>
+    <w:p>
+      <w:pPr>
+        <w:pStyle w:val="Normal"/>
+        <w:bidi w:val="0"/>
+        <w:jc w:val="center"/>
+        <w:rPr>
+          <w:rFonts w:ascii="Arial" w:hAnsi="Arial"/>
+        </w:rPr>
+      </w:pPr>
+      <w:r>
+        <w:rPr>
+          <w:rFonts w:ascii="Arial" w:hAnsi="Arial"/>
+        </w:rPr>
+      </w:r>
+    </w:p>
+    <w:p>
+      <w:pPr>
+        <w:pStyle w:val="Normal"/>
+        <w:bidi w:val="0"/>
+        <w:jc w:val="center"/>
+        <w:rPr>
+          <w:rFonts w:ascii="Arial" w:hAnsi="Arial"/>
+        </w:rPr>
+      </w:pPr>
+      <w:r>
+        <w:rPr>
+          <w:rFonts w:ascii="Arial" w:hAnsi="Arial"/>
+        </w:rPr>
+      </w:r>
+    </w:p>
+    <w:p>
+      <w:pPr>
+        <w:pStyle w:val="Normal"/>
+        <w:bidi w:val="0"/>
+        <w:jc w:val="center"/>
+        <w:rPr>
+          <w:rFonts w:ascii="Arial" w:hAnsi="Arial"/>
+        </w:rPr>
+      </w:pPr>
+      <w:r>
+        <w:rPr>
+          <w:rFonts w:ascii="Arial" w:hAnsi="Arial"/>
+        </w:rPr>
+      </w:r>
+    </w:p>
+    <w:p>
+      <w:pPr>
+        <w:pStyle w:val="Normal"/>
+        <w:bidi w:val="0"/>
+        <w:jc w:val="center"/>
+        <w:rPr>
+          <w:rFonts w:ascii="Arial" w:hAnsi="Arial"/>
+        </w:rPr>
+      </w:pPr>
+      <w:r>
+        <w:rPr>
+          <w:rFonts w:ascii="Arial" w:hAnsi="Arial"/>
+        </w:rPr>
+      </w:r>
+    </w:p>
+    <w:p>
+      <w:pPr>
+        <w:pStyle w:val="Normal"/>
+        <w:bidi w:val="0"/>
+        <w:jc w:val="center"/>
+        <w:rPr>
+          <w:rFonts w:ascii="Arial" w:hAnsi="Arial"/>
+        </w:rPr>
+      </w:pPr>
+      <w:r>
+        <w:rPr>
+          <w:rFonts w:ascii="Arial" w:hAnsi="Arial"/>
+        </w:rPr>
+      </w:r>
+    </w:p>
+    <w:p>
+      <w:pPr>
+        <w:pStyle w:val="Normal"/>
+        <w:bidi w:val="0"/>
+        <w:jc w:val="center"/>
+        <w:rPr>
+          <w:rFonts w:ascii="Arial" w:hAnsi="Arial"/>
+        </w:rPr>
+      </w:pPr>
+      <w:r>
+        <w:rPr>
+          <w:rFonts w:ascii="Arial" w:hAnsi="Arial"/>
+        </w:rPr>
+      </w:r>
+    </w:p>
+    <w:p>
+      <w:pPr>
+        <w:pStyle w:val="Normal"/>
+        <w:bidi w:val="0"/>
+        <w:jc w:val="center"/>
+        <w:rPr>
+          <w:rFonts w:ascii="Arial" w:hAnsi="Arial"/>
+        </w:rPr>
+      </w:pPr>
+      <w:r>
+        <w:rPr>
+          <w:rFonts w:ascii="Arial" w:hAnsi="Arial"/>
+        </w:rPr>
+      </w:r>
+    </w:p>
+    <w:p>
+      <w:pPr>
+        <w:pStyle w:val="Normal"/>
+        <w:bidi w:val="0"/>
+        <w:jc w:val="center"/>
+        <w:rPr>
+          <w:rFonts w:ascii="Arial" w:hAnsi="Arial"/>
+        </w:rPr>
+      </w:pPr>
+      <w:r>
+        <w:rPr>
+          <w:rFonts w:ascii="Arial" w:hAnsi="Arial"/>
+        </w:rPr>
+      </w:r>
+    </w:p>
+    <w:p>
+      <w:pPr>
+        <w:pStyle w:val="Normal"/>
+        <w:bidi w:val="0"/>
+        <w:jc w:val="center"/>
+        <w:rPr>
+          <w:rFonts w:ascii="Arial" w:hAnsi="Arial"/>
+        </w:rPr>
+      </w:pPr>
+      <w:r>
+        <w:rPr>
+          <w:rFonts w:ascii="Arial" w:hAnsi="Arial"/>
+        </w:rPr>
+      </w:r>
+    </w:p>
+    <w:p>
+      <w:pPr>
+        <w:pStyle w:val="Normal"/>
+        <w:bidi w:val="0"/>
+        <w:jc w:val="center"/>
+        <w:rPr>
+          <w:rFonts w:ascii="Arial" w:hAnsi="Arial"/>
+        </w:rPr>
+      </w:pPr>
+      <w:r>
+        <w:rPr>
+          <w:rFonts w:ascii="Arial" w:hAnsi="Arial"/>
+        </w:rPr>
+      </w:r>
+    </w:p>
+    <w:p>
+      <w:pPr>
+        <w:pStyle w:val="Normal"/>
+        <w:bidi w:val="0"/>
+        <w:jc w:val="center"/>
+        <w:rPr>
+          <w:rFonts w:ascii="Arial" w:hAnsi="Arial"/>
+        </w:rPr>
+      </w:pPr>
+      <w:r>
+        <w:rPr>
+          <w:rFonts w:ascii="Arial" w:hAnsi="Arial"/>
+        </w:rPr>
+      </w:r>
+    </w:p>
+    <w:p>
+      <w:pPr>
+        <w:pStyle w:val="Normal"/>
+        <w:bidi w:val="0"/>
+        <w:jc w:val="center"/>
+        <w:rPr>
+          <w:rFonts w:ascii="Arial" w:hAnsi="Arial"/>
+        </w:rPr>
+      </w:pPr>
+      <w:r>
+        <w:rPr>
+          <w:rFonts w:ascii="Arial" w:hAnsi="Arial"/>
+        </w:rPr>
+      </w:r>
+    </w:p>
+    <w:p>
+      <w:pPr>
+        <w:pStyle w:val="Normal"/>
+        <w:bidi w:val="0"/>
+        <w:jc w:val="center"/>
+        <w:rPr>
+          <w:rFonts w:ascii="Arial" w:hAnsi="Arial"/>
+        </w:rPr>
+      </w:pPr>
+      <w:r>
+        <w:rPr>
+          <w:rFonts w:ascii="Arial" w:hAnsi="Arial"/>
+        </w:rPr>
+      </w:r>
+    </w:p>
+    <w:p>
+      <w:pPr>
+        <w:pStyle w:val="Normal"/>
+        <w:bidi w:val="0"/>
+        <w:jc w:val="center"/>
+        <w:rPr>
+          <w:rFonts w:ascii="Arial" w:hAnsi="Arial"/>
+        </w:rPr>
+      </w:pPr>
+      <w:r>
+        <w:rPr>
+          <w:rFonts w:ascii="Arial" w:hAnsi="Arial"/>
+        </w:rPr>
+      </w:r>
+    </w:p>
+    <w:p>
+      <w:pPr>
+        <w:pStyle w:val="Normal"/>
+        <w:bidi w:val="0"/>
+        <w:jc w:val="center"/>
+        <w:rPr>
+          <w:rFonts w:ascii="Arial" w:hAnsi="Arial"/>
+        </w:rPr>
+      </w:pPr>
+      <w:r>
+        <w:rPr>
+          <w:rFonts w:ascii="Arial" w:hAnsi="Arial"/>
+        </w:rPr>
+      </w:r>
+    </w:p>
+    <w:p>
+      <w:pPr>
+        <w:pStyle w:val="HeaderTitle"/>
+        <w:bidi w:val="0"/>
+        <w:rPr/>
+      </w:pPr>
+      <w:r>
+        <w:rPr/>
+        <w:t>ABSTRACT</w:t>
+      </w:r>
+    </w:p>
+    <w:p>
+      <w:pPr>
+        <w:pStyle w:val="SimpleParagraph"/>
+        <w:bidi w:val="0"/>
+        <w:rPr>
+          <w:b/>
+          <w:b/>
+          <w:bCs/>
+        </w:rPr>
+      </w:pPr>
+      <w:r>
+        <w:rPr>
+          <w:b/>
+          <w:bCs/>
+        </w:rPr>
+        <w:t xml:space="preserve">Keywords: </w:t>
+      </w:r>
+      <w:r>
+        <w:rPr>
+          <w:b w:val="false"/>
+          <w:bCs w:val="false"/>
+          <w:i w:val="false"/>
+          <w:iCs w:val="false"/>
+        </w:rPr>
+        <w:t>Web development, Computer Graphics, WebGL, Library.</w:t>
+      </w:r>
+    </w:p>
+    <w:p>
+      <w:pPr>
+        <w:pStyle w:val="SimpleParagraph"/>
+        <w:bidi w:val="0"/>
+        <w:rPr>
+          <w:b w:val="false"/>
+          <w:b w:val="false"/>
+          <w:bCs w:val="false"/>
+          <w:i w:val="false"/>
+          <w:i w:val="false"/>
+          <w:iCs w:val="false"/>
+        </w:rPr>
+      </w:pPr>
+      <w:r>
+        <w:rPr>
+          <w:b/>
+          <w:bCs/>
+        </w:rPr>
+      </w:r>
+    </w:p>
+    <w:p>
+      <w:pPr>
+        <w:pStyle w:val="Normal"/>
+        <w:bidi w:val="0"/>
+        <w:jc w:val="center"/>
+        <w:rPr>
+          <w:rFonts w:ascii="Arial" w:hAnsi="Arial"/>
+        </w:rPr>
+      </w:pPr>
+      <w:r>
+        <w:rPr>
+          <w:rFonts w:ascii="Arial" w:hAnsi="Arial"/>
+        </w:rPr>
+      </w:r>
+    </w:p>
+    <w:p>
+      <w:pPr>
+        <w:pStyle w:val="Normal"/>
+        <w:bidi w:val="0"/>
+        <w:jc w:val="center"/>
+        <w:rPr>
+          <w:rFonts w:ascii="Arial" w:hAnsi="Arial"/>
+        </w:rPr>
+      </w:pPr>
+      <w:r>
+        <w:rPr>
+          <w:rFonts w:ascii="Arial" w:hAnsi="Arial"/>
+        </w:rPr>
+      </w:r>
+    </w:p>
+    <w:p>
+      <w:pPr>
+        <w:pStyle w:val="Normal"/>
+        <w:bidi w:val="0"/>
+        <w:jc w:val="center"/>
+        <w:rPr>
+          <w:rFonts w:ascii="Arial" w:hAnsi="Arial"/>
+        </w:rPr>
+      </w:pPr>
+      <w:r>
+        <w:rPr>
+          <w:rFonts w:ascii="Arial" w:hAnsi="Arial"/>
+        </w:rPr>
+      </w:r>
+    </w:p>
+    <w:p>
+      <w:pPr>
+        <w:pStyle w:val="Normal"/>
+        <w:bidi w:val="0"/>
+        <w:jc w:val="center"/>
+        <w:rPr>
+          <w:rFonts w:ascii="Arial" w:hAnsi="Arial"/>
+        </w:rPr>
+      </w:pPr>
+      <w:r>
+        <w:rPr>
+          <w:rFonts w:ascii="Arial" w:hAnsi="Arial"/>
+        </w:rPr>
+      </w:r>
+    </w:p>
+    <w:p>
+      <w:pPr>
+        <w:pStyle w:val="Normal"/>
+        <w:bidi w:val="0"/>
+        <w:jc w:val="center"/>
+        <w:rPr>
+          <w:rFonts w:ascii="Arial" w:hAnsi="Arial"/>
+        </w:rPr>
+      </w:pPr>
+      <w:r>
+        <w:rPr>
+          <w:rFonts w:ascii="Arial" w:hAnsi="Arial"/>
+        </w:rPr>
+      </w:r>
+    </w:p>
+    <w:p>
+      <w:pPr>
+        <w:pStyle w:val="Normal"/>
+        <w:bidi w:val="0"/>
+        <w:jc w:val="center"/>
+        <w:rPr>
+          <w:rFonts w:ascii="Arial" w:hAnsi="Arial"/>
+        </w:rPr>
+      </w:pPr>
+      <w:r>
+        <w:rPr>
+          <w:rFonts w:ascii="Arial" w:hAnsi="Arial"/>
+        </w:rPr>
+      </w:r>
+    </w:p>
+    <w:p>
+      <w:pPr>
+        <w:pStyle w:val="Normal"/>
+        <w:bidi w:val="0"/>
+        <w:jc w:val="center"/>
+        <w:rPr>
+          <w:rFonts w:ascii="Arial" w:hAnsi="Arial"/>
+        </w:rPr>
+      </w:pPr>
+      <w:r>
+        <w:rPr>
+          <w:rFonts w:ascii="Arial" w:hAnsi="Arial"/>
+        </w:rPr>
+      </w:r>
+    </w:p>
+    <w:p>
+      <w:pPr>
+        <w:pStyle w:val="Normal"/>
+        <w:bidi w:val="0"/>
+        <w:jc w:val="center"/>
+        <w:rPr>
+          <w:rFonts w:ascii="Arial" w:hAnsi="Arial"/>
+        </w:rPr>
+      </w:pPr>
+      <w:r>
+        <w:rPr>
+          <w:rFonts w:ascii="Arial" w:hAnsi="Arial"/>
+        </w:rPr>
+      </w:r>
+    </w:p>
+    <w:p>
+      <w:pPr>
+        <w:pStyle w:val="Normal"/>
+        <w:bidi w:val="0"/>
+        <w:jc w:val="center"/>
+        <w:rPr>
+          <w:rFonts w:ascii="Arial" w:hAnsi="Arial"/>
+        </w:rPr>
+      </w:pPr>
+      <w:r>
+        <w:rPr>
+          <w:rFonts w:ascii="Arial" w:hAnsi="Arial"/>
+        </w:rPr>
+      </w:r>
+    </w:p>
+    <w:p>
+      <w:pPr>
+        <w:pStyle w:val="Normal"/>
+        <w:bidi w:val="0"/>
+        <w:jc w:val="center"/>
+        <w:rPr>
+          <w:rFonts w:ascii="Arial" w:hAnsi="Arial"/>
+        </w:rPr>
+      </w:pPr>
+      <w:r>
+        <w:rPr>
+          <w:rFonts w:ascii="Arial" w:hAnsi="Arial"/>
+        </w:rPr>
+      </w:r>
+    </w:p>
+    <w:p>
+      <w:pPr>
+        <w:pStyle w:val="Normal"/>
+        <w:bidi w:val="0"/>
+        <w:jc w:val="center"/>
+        <w:rPr>
+          <w:rFonts w:ascii="Arial" w:hAnsi="Arial"/>
+        </w:rPr>
+      </w:pPr>
+      <w:r>
+        <w:rPr>
+          <w:rFonts w:ascii="Arial" w:hAnsi="Arial"/>
+        </w:rPr>
+      </w:r>
+    </w:p>
+    <w:p>
+      <w:pPr>
+        <w:pStyle w:val="Normal"/>
+        <w:bidi w:val="0"/>
+        <w:jc w:val="center"/>
+        <w:rPr>
+          <w:rFonts w:ascii="Arial" w:hAnsi="Arial"/>
+        </w:rPr>
+      </w:pPr>
+      <w:r>
+        <w:rPr>
+          <w:rFonts w:ascii="Arial" w:hAnsi="Arial"/>
+        </w:rPr>
+      </w:r>
+    </w:p>
+    <w:p>
+      <w:pPr>
+        <w:pStyle w:val="Normal"/>
+        <w:bidi w:val="0"/>
+        <w:jc w:val="center"/>
+        <w:rPr>
+          <w:rFonts w:ascii="Arial" w:hAnsi="Arial"/>
+        </w:rPr>
+      </w:pPr>
+      <w:r>
+        <w:rPr>
+          <w:rFonts w:ascii="Arial" w:hAnsi="Arial"/>
+        </w:rPr>
+      </w:r>
+    </w:p>
+    <w:p>
+      <w:pPr>
+        <w:pStyle w:val="Normal"/>
+        <w:bidi w:val="0"/>
+        <w:jc w:val="center"/>
+        <w:rPr>
+          <w:rFonts w:ascii="Arial" w:hAnsi="Arial"/>
+        </w:rPr>
+      </w:pPr>
+      <w:r>
+        <w:rPr>
+          <w:rFonts w:ascii="Arial" w:hAnsi="Arial"/>
+        </w:rPr>
+      </w:r>
+    </w:p>
+    <w:p>
+      <w:pPr>
+        <w:pStyle w:val="Normal"/>
+        <w:bidi w:val="0"/>
+        <w:jc w:val="center"/>
+        <w:rPr>
+          <w:rFonts w:ascii="Arial" w:hAnsi="Arial"/>
+        </w:rPr>
+      </w:pPr>
+      <w:r>
+        <w:rPr>
+          <w:rFonts w:ascii="Arial" w:hAnsi="Arial"/>
+        </w:rPr>
+      </w:r>
+    </w:p>
+    <w:p>
+      <w:pPr>
+        <w:pStyle w:val="Normal"/>
+        <w:bidi w:val="0"/>
+        <w:jc w:val="center"/>
+        <w:rPr>
+          <w:rFonts w:ascii="Arial" w:hAnsi="Arial"/>
+        </w:rPr>
+      </w:pPr>
+      <w:r>
+        <w:rPr>
+          <w:rFonts w:ascii="Arial" w:hAnsi="Arial"/>
+        </w:rPr>
+      </w:r>
+    </w:p>
+    <w:p>
+      <w:pPr>
+        <w:pStyle w:val="Normal"/>
+        <w:bidi w:val="0"/>
+        <w:jc w:val="center"/>
+        <w:rPr>
+          <w:rFonts w:ascii="Arial" w:hAnsi="Arial"/>
+        </w:rPr>
+      </w:pPr>
+      <w:r>
+        <w:rPr>
+          <w:rFonts w:ascii="Arial" w:hAnsi="Arial"/>
+        </w:rPr>
+      </w:r>
+    </w:p>
+    <w:p>
+      <w:pPr>
+        <w:pStyle w:val="Normal"/>
+        <w:bidi w:val="0"/>
+        <w:jc w:val="center"/>
+        <w:rPr>
+          <w:rFonts w:ascii="Arial" w:hAnsi="Arial"/>
+        </w:rPr>
+      </w:pPr>
+      <w:r>
+        <w:rPr>
+          <w:rFonts w:ascii="Arial" w:hAnsi="Arial"/>
+        </w:rPr>
+      </w:r>
+    </w:p>
+    <w:p>
+      <w:pPr>
+        <w:pStyle w:val="Normal"/>
+        <w:bidi w:val="0"/>
+        <w:jc w:val="center"/>
+        <w:rPr>
+          <w:rFonts w:ascii="Arial" w:hAnsi="Arial"/>
+        </w:rPr>
+      </w:pPr>
+      <w:r>
+        <w:rPr>
+          <w:rFonts w:ascii="Arial" w:hAnsi="Arial"/>
+        </w:rPr>
+      </w:r>
+    </w:p>
+    <w:p>
+      <w:pPr>
+        <w:pStyle w:val="Normal"/>
+        <w:bidi w:val="0"/>
+        <w:jc w:val="center"/>
+        <w:rPr>
+          <w:rFonts w:ascii="Arial" w:hAnsi="Arial"/>
+        </w:rPr>
+      </w:pPr>
+      <w:r>
+        <w:rPr>
+          <w:rFonts w:ascii="Arial" w:hAnsi="Arial"/>
+        </w:rPr>
+      </w:r>
+    </w:p>
+    <w:p>
+      <w:pPr>
+        <w:pStyle w:val="Normal"/>
+        <w:bidi w:val="0"/>
+        <w:jc w:val="center"/>
+        <w:rPr>
+          <w:rFonts w:ascii="Arial" w:hAnsi="Arial"/>
+        </w:rPr>
+      </w:pPr>
+      <w:r>
+        <w:rPr>
+          <w:rFonts w:ascii="Arial" w:hAnsi="Arial"/>
+        </w:rPr>
+      </w:r>
+    </w:p>
+    <w:p>
+      <w:pPr>
+        <w:pStyle w:val="Normal"/>
+        <w:bidi w:val="0"/>
+        <w:jc w:val="center"/>
+        <w:rPr>
+          <w:rFonts w:ascii="Arial" w:hAnsi="Arial"/>
+        </w:rPr>
+      </w:pPr>
+      <w:r>
+        <w:rPr>
+          <w:rFonts w:ascii="Arial" w:hAnsi="Arial"/>
+        </w:rPr>
+      </w:r>
+    </w:p>
+    <w:p>
+      <w:pPr>
+        <w:pStyle w:val="Normal"/>
+        <w:bidi w:val="0"/>
+        <w:jc w:val="center"/>
+        <w:rPr>
+          <w:rFonts w:ascii="Arial" w:hAnsi="Arial"/>
+        </w:rPr>
+      </w:pPr>
+      <w:r>
+        <w:rPr>
+          <w:rFonts w:ascii="Arial" w:hAnsi="Arial"/>
+        </w:rPr>
+      </w:r>
+    </w:p>
+    <w:p>
+      <w:pPr>
+        <w:pStyle w:val="Normal"/>
+        <w:bidi w:val="0"/>
+        <w:jc w:val="center"/>
+        <w:rPr>
+          <w:rFonts w:ascii="Arial" w:hAnsi="Arial"/>
+        </w:rPr>
+      </w:pPr>
+      <w:r>
+        <w:rPr>
+          <w:rFonts w:ascii="Arial" w:hAnsi="Arial"/>
+        </w:rPr>
+      </w:r>
+    </w:p>
+    <w:p>
+      <w:pPr>
+        <w:pStyle w:val="Normal"/>
+        <w:bidi w:val="0"/>
+        <w:jc w:val="center"/>
+        <w:rPr>
+          <w:rFonts w:ascii="Arial" w:hAnsi="Arial"/>
+        </w:rPr>
+      </w:pPr>
+      <w:r>
+        <w:rPr>
+          <w:rFonts w:ascii="Arial" w:hAnsi="Arial"/>
+        </w:rPr>
+      </w:r>
+    </w:p>
+    <w:p>
+      <w:pPr>
+        <w:pStyle w:val="Normal"/>
+        <w:bidi w:val="0"/>
+        <w:jc w:val="center"/>
+        <w:rPr>
+          <w:rFonts w:ascii="Arial" w:hAnsi="Arial"/>
+        </w:rPr>
+      </w:pPr>
+      <w:r>
+        <w:rPr>
+          <w:rFonts w:ascii="Arial" w:hAnsi="Arial"/>
+        </w:rPr>
+      </w:r>
+    </w:p>
+    <w:p>
+      <w:pPr>
+        <w:pStyle w:val="Normal"/>
+        <w:bidi w:val="0"/>
+        <w:jc w:val="center"/>
+        <w:rPr>
+          <w:rFonts w:ascii="Arial" w:hAnsi="Arial"/>
+        </w:rPr>
+      </w:pPr>
+      <w:r>
+        <w:rPr>
+          <w:rFonts w:ascii="Arial" w:hAnsi="Arial"/>
+        </w:rPr>
+      </w:r>
+    </w:p>
+    <w:p>
+      <w:pPr>
+        <w:pStyle w:val="Normal"/>
+        <w:bidi w:val="0"/>
+        <w:jc w:val="center"/>
+        <w:rPr>
+          <w:rFonts w:ascii="Arial" w:hAnsi="Arial"/>
+        </w:rPr>
+      </w:pPr>
+      <w:r>
+        <w:rPr>
+          <w:rFonts w:ascii="Arial" w:hAnsi="Arial"/>
+        </w:rPr>
+      </w:r>
+    </w:p>
+    <w:p>
+      <w:pPr>
+        <w:pStyle w:val="Normal"/>
+        <w:bidi w:val="0"/>
+        <w:jc w:val="center"/>
+        <w:rPr>
+          <w:rFonts w:ascii="Arial" w:hAnsi="Arial"/>
+        </w:rPr>
+      </w:pPr>
+      <w:r>
+        <w:rPr>
+          <w:rFonts w:ascii="Arial" w:hAnsi="Arial"/>
+        </w:rPr>
+      </w:r>
+    </w:p>
+    <w:p>
+      <w:pPr>
+        <w:pStyle w:val="Normal"/>
+        <w:bidi w:val="0"/>
+        <w:jc w:val="center"/>
+        <w:rPr>
+          <w:rFonts w:ascii="Arial" w:hAnsi="Arial"/>
+        </w:rPr>
+      </w:pPr>
+      <w:r>
+        <w:rPr>
+          <w:rFonts w:ascii="Arial" w:hAnsi="Arial"/>
+        </w:rPr>
+      </w:r>
+    </w:p>
+    <w:p>
+      <w:pPr>
+        <w:pStyle w:val="Normal"/>
+        <w:bidi w:val="0"/>
+        <w:jc w:val="center"/>
+        <w:rPr>
+          <w:rFonts w:ascii="Arial" w:hAnsi="Arial"/>
+        </w:rPr>
+      </w:pPr>
+      <w:r>
+        <w:rPr>
+          <w:rFonts w:ascii="Arial" w:hAnsi="Arial"/>
+        </w:rPr>
+      </w:r>
+    </w:p>
+    <w:p>
+      <w:pPr>
+        <w:pStyle w:val="Normal"/>
+        <w:bidi w:val="0"/>
+        <w:jc w:val="center"/>
+        <w:rPr>
+          <w:rFonts w:ascii="Arial" w:hAnsi="Arial"/>
+        </w:rPr>
+      </w:pPr>
+      <w:r>
+        <w:rPr>
+          <w:rFonts w:ascii="Arial" w:hAnsi="Arial"/>
+        </w:rPr>
+      </w:r>
+    </w:p>
+    <w:p>
+      <w:pPr>
+        <w:pStyle w:val="Normal"/>
+        <w:bidi w:val="0"/>
+        <w:jc w:val="center"/>
+        <w:rPr>
+          <w:rFonts w:ascii="Arial" w:hAnsi="Arial"/>
+        </w:rPr>
+      </w:pPr>
+      <w:r>
+        <w:rPr>
+          <w:rFonts w:ascii="Arial" w:hAnsi="Arial"/>
+        </w:rPr>
+      </w:r>
+    </w:p>
+    <w:p>
+      <w:pPr>
+        <w:pStyle w:val="Normal"/>
+        <w:bidi w:val="0"/>
+        <w:jc w:val="center"/>
+        <w:rPr>
+          <w:rFonts w:ascii="Arial" w:hAnsi="Arial"/>
+        </w:rPr>
+      </w:pPr>
+      <w:r>
+        <w:rPr>
+          <w:rFonts w:ascii="Arial" w:hAnsi="Arial"/>
+        </w:rPr>
+      </w:r>
+    </w:p>
+    <w:p>
+      <w:pPr>
+        <w:pStyle w:val="Normal"/>
+        <w:bidi w:val="0"/>
+        <w:jc w:val="center"/>
+        <w:rPr>
+          <w:rFonts w:ascii="Arial" w:hAnsi="Arial"/>
+        </w:rPr>
+      </w:pPr>
+      <w:r>
+        <w:rPr>
+          <w:rFonts w:ascii="Arial" w:hAnsi="Arial"/>
+        </w:rPr>
+      </w:r>
+    </w:p>
+    <w:p>
+      <w:pPr>
+        <w:pStyle w:val="Normal"/>
+        <w:bidi w:val="0"/>
+        <w:jc w:val="center"/>
+        <w:rPr>
+          <w:rFonts w:ascii="Arial" w:hAnsi="Arial"/>
+        </w:rPr>
+      </w:pPr>
+      <w:r>
+        <w:rPr>
+          <w:rFonts w:ascii="Arial" w:hAnsi="Arial"/>
+        </w:rPr>
+      </w:r>
+    </w:p>
+    <w:p>
+      <w:pPr>
+        <w:pStyle w:val="Normal"/>
+        <w:bidi w:val="0"/>
+        <w:jc w:val="center"/>
+        <w:rPr>
+          <w:rFonts w:ascii="Arial" w:hAnsi="Arial"/>
+        </w:rPr>
+      </w:pPr>
+      <w:r>
+        <w:rPr>
+          <w:rFonts w:ascii="Arial" w:hAnsi="Arial"/>
+        </w:rPr>
+      </w:r>
+    </w:p>
+    <w:p>
+      <w:pPr>
+        <w:pStyle w:val="Normal"/>
+        <w:bidi w:val="0"/>
+        <w:jc w:val="center"/>
+        <w:rPr>
+          <w:rFonts w:ascii="Arial" w:hAnsi="Arial"/>
+        </w:rPr>
+      </w:pPr>
+      <w:r>
+        <w:rPr>
+          <w:rFonts w:ascii="Arial" w:hAnsi="Arial"/>
+        </w:rPr>
+      </w:r>
+    </w:p>
+    <w:p>
+      <w:pPr>
+        <w:pStyle w:val="Normal"/>
+        <w:bidi w:val="0"/>
+        <w:jc w:val="center"/>
+        <w:rPr>
+          <w:rFonts w:ascii="Arial" w:hAnsi="Arial"/>
+        </w:rPr>
+      </w:pPr>
+      <w:r>
+        <w:rPr>
+          <w:rFonts w:ascii="Arial" w:hAnsi="Arial"/>
+        </w:rPr>
+      </w:r>
+    </w:p>
+    <w:p>
+      <w:pPr>
+        <w:pStyle w:val="Normal"/>
+        <w:bidi w:val="0"/>
+        <w:jc w:val="center"/>
+        <w:rPr>
+          <w:rFonts w:ascii="Arial" w:hAnsi="Arial"/>
+        </w:rPr>
+      </w:pPr>
+      <w:r>
+        <w:rPr>
+          <w:rFonts w:ascii="Arial" w:hAnsi="Arial"/>
+        </w:rPr>
+      </w:r>
+    </w:p>
+    <w:p>
+      <w:pPr>
+        <w:pStyle w:val="Normal"/>
+        <w:bidi w:val="0"/>
+        <w:jc w:val="center"/>
+        <w:rPr>
+          <w:rFonts w:ascii="Arial" w:hAnsi="Arial"/>
+        </w:rPr>
+      </w:pPr>
+      <w:r>
+        <w:rPr>
+          <w:rFonts w:ascii="Arial" w:hAnsi="Arial"/>
+        </w:rPr>
       </w:r>
     </w:p>
     <w:sdt>
@@ -1376,24 +2676,16 @@
         <w:p>
           <w:pPr>
             <w:pStyle w:val="ContentsHeading"/>
-            <w:suppressLineNumbers/>
             <w:bidi w:val="0"/>
-            <w:ind w:left="0" w:right="0" w:hanging="0"/>
-            <w:jc w:val="center"/>
             <w:rPr>
-              <w:b/>
-              <w:b/>
-              <w:bCs/>
-              <w:sz w:val="32"/>
-              <w:szCs w:val="32"/>
+              <w:sz w:val="28"/>
+              <w:szCs w:val="28"/>
             </w:rPr>
           </w:pPr>
           <w:r>
             <w:rPr>
-              <w:b/>
-              <w:bCs/>
-              <w:sz w:val="32"/>
-              <w:szCs w:val="32"/>
+              <w:sz w:val="28"/>
+              <w:szCs w:val="28"/>
             </w:rPr>
             <w:t>SUMÁRIO</w:t>
           </w:r>
@@ -2311,7 +3603,15 @@
       </w:r>
       <w:r>
         <w:rPr/>
-        <w:t xml:space="preserve">Parnas (1972 apud </w:t>
+        <w:t xml:space="preserve">Parnas (1972, </w:t>
+      </w:r>
+      <w:r>
+        <w:rPr/>
+        <w:t xml:space="preserve">p1053-1058, </w:t>
+      </w:r>
+      <w:r>
+        <w:rPr/>
+        <w:t xml:space="preserve">apud </w:t>
       </w:r>
       <w:r>
         <w:rPr/>
@@ -2319,7 +3619,15 @@
       </w:r>
       <w:r>
         <w:rPr/>
-        <w:t xml:space="preserve">2017) </w:t>
+        <w:t xml:space="preserve">2017, </w:t>
+      </w:r>
+      <w:r>
+        <w:rPr/>
+        <w:t>p15</w:t>
+      </w:r>
+      <w:r>
+        <w:rPr/>
+        <w:t xml:space="preserve">) </w:t>
       </w:r>
       <w:r>
         <w:rPr/>
@@ -2418,7 +3726,21 @@
           <w:i w:val="false"/>
           <w:iCs w:val="false"/>
         </w:rPr>
-        <w:t xml:space="preserve"> funcional e performática que possam ser utilizadas em projetos Web que buscam renderizar objetos de três dimensões em tempo real?</w:t>
+        <w:t xml:space="preserve"> funcional</w:t>
+      </w:r>
+      <w:r>
+        <w:rPr>
+          <w:i w:val="false"/>
+          <w:iCs w:val="false"/>
+        </w:rPr>
+        <w:t xml:space="preserve"> </w:t>
+      </w:r>
+      <w:r>
+        <w:rPr>
+          <w:i w:val="false"/>
+          <w:iCs w:val="false"/>
+        </w:rPr>
+        <w:t>que possam ser utilizadas em projetos Web que buscam renderizar objetos de três dimensões em tempo real?</w:t>
       </w:r>
     </w:p>
     <w:p>
@@ -2437,6 +3759,28 @@
     </w:p>
     <w:p>
       <w:pPr>
+        <w:pStyle w:val="TextBody"/>
+        <w:bidi w:val="0"/>
+        <w:rPr/>
+      </w:pPr>
+      <w:r>
+        <w:rPr/>
+        <w:t>No presente trabalho, pretende-se analisar diversas bibliotecas ou frameworks da linguagem de programação javascript, e fazer uma análise qualitativa e quantitativa de diversos de seus atributos, com vantagens e desvantagens, tais como: documentação, facilidade de uso, performance, gasto de memória, tamanho da biblioteca e funcionalidades presentes.</w:t>
+      </w:r>
+    </w:p>
+    <w:p>
+      <w:pPr>
+        <w:pStyle w:val="TextBody"/>
+        <w:bidi w:val="0"/>
+        <w:rPr/>
+      </w:pPr>
+      <w:r>
+        <w:rPr/>
+        <w:t>Assim, ao analisar individualmente cada biblioteca, é esperado observar grandes e pequenas discrepâncias na medição de suas métricas, e dessa forma, será possível obter um panorama geral das vantagens e desvantagens que um desenvolvedor terá ao optar por utilizar qualquer uma delas.</w:t>
+      </w:r>
+    </w:p>
+    <w:p>
+      <w:pPr>
         <w:pStyle w:val="Heading1"/>
         <w:bidi w:val="0"/>
         <w:jc w:val="left"/>
@@ -2446,7 +3790,11 @@
       <w:bookmarkEnd w:id="3"/>
       <w:r>
         <w:rPr/>
-        <w:t>4. Objetivos</w:t>
+        <w:t>4. Objetivo</w:t>
+      </w:r>
+      <w:r>
+        <w:rPr/>
+        <w:t>s</w:t>
       </w:r>
     </w:p>
     <w:p>
@@ -2495,91 +3843,174 @@
       <w:pPr>
         <w:pStyle w:val="TextBody"/>
         <w:bidi w:val="0"/>
-        <w:ind w:left="0" w:right="0" w:hanging="0"/>
-        <w:rPr>
-          <w:b w:val="false"/>
+        <w:rPr/>
+      </w:pPr>
+      <w:r>
+        <w:rPr/>
+        <w:t xml:space="preserve">O trabalho que se apresente será desenvolvido com o objetivo a fim de expandir o conhecimento dos autores com a área de desenvolvimento </w:t>
+      </w:r>
+      <w:r>
+        <w:rPr>
+          <w:i/>
+          <w:iCs/>
+        </w:rPr>
+        <w:t>Web</w:t>
+      </w:r>
+      <w:r>
+        <w:rPr>
+          <w:i w:val="false"/>
+          <w:iCs w:val="false"/>
+        </w:rPr>
+        <w:t>, além do uso da computação gráfica, área que é de interesse do autor e muito relevante na Ciência da Computação.</w:t>
+      </w:r>
+    </w:p>
+    <w:p>
+      <w:pPr>
+        <w:pStyle w:val="TextBody"/>
+        <w:bidi w:val="0"/>
+        <w:rPr/>
+      </w:pPr>
+      <w:r>
+        <w:rPr>
+          <w:i w:val="false"/>
+          <w:iCs w:val="false"/>
+        </w:rPr>
+        <w:t xml:space="preserve">Além disso, ao fornecer uma análise comparativa detalhada das bibliotecas que haverão de ser estudadas no decorrer de seu desenvolvimento, os resultados podem ser de ajuda aos desenvolvedores que tenham interesse em produzir aplicações que utilizem de gŕaficos 3D em ambientes </w:t>
+      </w:r>
+      <w:r>
+        <w:rPr>
+          <w:i/>
+          <w:iCs/>
+        </w:rPr>
+        <w:t>Web</w:t>
+      </w:r>
+      <w:r>
+        <w:rPr>
+          <w:i w:val="false"/>
+          <w:iCs w:val="false"/>
+        </w:rPr>
+        <w:t>.</w:t>
+      </w:r>
+    </w:p>
+    <w:p>
+      <w:pPr>
+        <w:pStyle w:val="Heading1"/>
+        <w:bidi w:val="0"/>
+        <w:jc w:val="left"/>
+        <w:rPr/>
+      </w:pPr>
+      <w:bookmarkStart w:id="7" w:name="__RefHeading___Toc65689_3512237750"/>
+      <w:bookmarkEnd w:id="7"/>
+      <w:r>
+        <w:rPr/>
+        <w:t>?. REFERÊNCIAS</w:t>
+      </w:r>
+    </w:p>
+    <w:p>
+      <w:pPr>
+        <w:pStyle w:val="TextBody"/>
+        <w:bidi w:val="0"/>
+        <w:spacing w:lineRule="auto" w:line="360" w:before="0" w:after="0"/>
+        <w:ind w:left="0" w:right="0" w:firstLine="709"/>
+        <w:jc w:val="both"/>
+        <w:rPr/>
+      </w:pPr>
+      <w:r>
+        <w:rPr/>
+        <w:t xml:space="preserve">Web Foundation. </w:t>
+      </w:r>
+      <w:r>
+        <w:rPr>
+          <w:b/>
+          <w:bCs/>
+        </w:rPr>
+        <w:t>History of the Web</w:t>
+      </w:r>
+      <w:r>
+        <w:rPr>
           <w:b w:val="false"/>
           <w:bCs w:val="false"/>
         </w:rPr>
-      </w:pPr>
-      <w:r>
-        <w:rPr>
-          <w:b w:val="false"/>
-          <w:bCs w:val="false"/>
-        </w:rPr>
-        <w:t>Ganho cientifico</w:t>
+        <w:t>.</w:t>
+      </w:r>
+      <w:r>
+        <w:rPr/>
+        <w:t xml:space="preserve"> Web Foundation, c2008-2022. Disponível em &lt;https://webfoundation.org/about/vision/history-of-the-web/&gt;. Acesso em: 16 mar. 2023.</w:t>
       </w:r>
     </w:p>
     <w:p>
       <w:pPr>
         <w:pStyle w:val="TextBody"/>
         <w:bidi w:val="0"/>
-        <w:ind w:left="0" w:right="0" w:hanging="0"/>
-        <w:rPr>
-          <w:b w:val="false"/>
-          <w:b w:val="false"/>
-          <w:bCs w:val="false"/>
-        </w:rPr>
-      </w:pPr>
-      <w:r>
-        <w:rPr>
-          <w:b w:val="false"/>
-          <w:bCs w:val="false"/>
-        </w:rPr>
-        <w:t>ganho social</w:t>
+        <w:spacing w:lineRule="auto" w:line="360" w:before="0" w:after="0"/>
+        <w:ind w:left="0" w:right="0" w:firstLine="709"/>
+        <w:jc w:val="both"/>
+        <w:rPr/>
+      </w:pPr>
+      <w:r>
+        <w:rPr/>
+        <w:t xml:space="preserve">Mfuji09 etc al.  </w:t>
+      </w:r>
+      <w:r>
+        <w:rPr>
+          <w:b/>
+          <w:bCs/>
+        </w:rPr>
+        <w:t>MIME Types (IANA  media types)</w:t>
+      </w:r>
+      <w:r>
+        <w:rPr/>
+        <w:t>. MDN Web Docs, c1998-2023. Disponível em: &lt;https://developer.mozilla.org/en-US/docs/Web/HTTP/Basics_of_HTTP/MIME_types&gt;. Acesso em: 16 mar. 2023.</w:t>
       </w:r>
     </w:p>
     <w:p>
       <w:pPr>
         <w:pStyle w:val="TextBody"/>
         <w:bidi w:val="0"/>
-        <w:ind w:left="0" w:right="0" w:hanging="0"/>
-        <w:rPr>
-          <w:b w:val="false"/>
-          <w:b w:val="false"/>
-          <w:bCs w:val="false"/>
-        </w:rPr>
-      </w:pPr>
-      <w:r>
-        <w:rPr>
-          <w:b w:val="false"/>
-          <w:bCs w:val="false"/>
-        </w:rPr>
-        <w:t>ganho pessoal academico</w:t>
-      </w:r>
-    </w:p>
-    <w:p>
-      <w:pPr>
-        <w:pStyle w:val="Heading1"/>
-        <w:bidi w:val="0"/>
-        <w:jc w:val="left"/>
-        <w:rPr/>
-      </w:pPr>
-      <w:bookmarkStart w:id="7" w:name="__RefHeading___Toc65689_3512237750"/>
-      <w:bookmarkEnd w:id="7"/>
-      <w:r>
-        <w:rPr/>
-        <w:t>?. REFERÊNCIAS</w:t>
+        <w:spacing w:lineRule="auto" w:line="360" w:before="0" w:after="0"/>
+        <w:ind w:left="0" w:right="0" w:firstLine="709"/>
+        <w:jc w:val="both"/>
+        <w:rPr/>
+      </w:pPr>
+      <w:r>
+        <w:rPr/>
+        <w:t>Gdad-s-River. A</w:t>
+      </w:r>
+      <w:r>
+        <w:rPr>
+          <w:b/>
+          <w:bCs/>
+        </w:rPr>
+        <w:t xml:space="preserve"> Brief History of Web Graphics</w:t>
+      </w:r>
+      <w:r>
+        <w:rPr/>
+        <w:t>. Fossbytes, 2017, Disponível em: &lt;https://fossbytes.com/history-web-graphics/&gt;. Acesso em: 16 mar. 2023.</w:t>
       </w:r>
     </w:p>
     <w:p>
       <w:pPr>
         <w:pStyle w:val="TextBody"/>
         <w:bidi w:val="0"/>
+        <w:spacing w:lineRule="auto" w:line="360" w:before="0" w:after="0"/>
+        <w:ind w:left="0" w:right="0" w:firstLine="709"/>
         <w:jc w:val="both"/>
         <w:rPr/>
       </w:pPr>
-      <w:hyperlink r:id="rId2">
-        <w:r>
-          <w:rPr>
-            <w:rStyle w:val="InternetLink"/>
-          </w:rPr>
-          <w:t>https://webfoundation.org/about/vision/history-of-the-web/</w:t>
-        </w:r>
-      </w:hyperlink>
-      <w:r>
-        <w:rPr/>
-        <w:t xml:space="preserve"> (artigo, c2008-2022, sem autor)</w:t>
+      <w:r>
+        <w:rPr/>
+        <w:t xml:space="preserve">PARNAS, D. L. </w:t>
+      </w:r>
+      <w:r>
+        <w:rPr>
+          <w:b/>
+          <w:bCs/>
+        </w:rPr>
+        <w:t>On the criteria to be used in decomposing systems into modules</w:t>
+      </w:r>
+      <w:r>
+        <w:rPr/>
+        <w:t>. Communications of the ACM, ACM, v. 15, 1972.</w:t>
       </w:r>
     </w:p>
     <w:p>
@@ -2589,53 +4020,12 @@
         <w:jc w:val="both"/>
         <w:rPr/>
       </w:pPr>
-      <w:hyperlink r:id="rId3">
-        <w:r>
-          <w:rPr>
-            <w:rStyle w:val="InternetLink"/>
-          </w:rPr>
-          <w:t>https://developer.mozilla.org/en-US/docs/Web/HTTP/Basics_of_HTTP/MIME_types</w:t>
-        </w:r>
-      </w:hyperlink>
-      <w:r>
-        <w:rPr/>
-        <w:t xml:space="preserve"> (artigo, c1998-2023, sem autor)</w:t>
-      </w:r>
-    </w:p>
-    <w:p>
-      <w:pPr>
-        <w:pStyle w:val="TextBody"/>
-        <w:bidi w:val="0"/>
-        <w:jc w:val="both"/>
-        <w:rPr/>
-      </w:pPr>
-      <w:hyperlink r:id="rId4">
-        <w:r>
-          <w:rPr>
-            <w:rStyle w:val="InternetLink"/>
-          </w:rPr>
-          <w:t>https://fossbytes.com/history-web-graphics/</w:t>
-        </w:r>
-      </w:hyperlink>
-      <w:r>
-        <w:rPr/>
-        <w:t xml:space="preserve"> (artigo, 2017, Gdad-s-River)</w:t>
-      </w:r>
-    </w:p>
-    <w:p>
-      <w:pPr>
-        <w:pStyle w:val="TextBody"/>
-        <w:bidi w:val="0"/>
-        <w:jc w:val="both"/>
-        <w:rPr/>
-      </w:pPr>
-      <w:r>
-        <w:rPr/>
-        <w:t>PARNAS, D. L. On the criteria to be used in decomposing systems into modules. Communications of the ACM, ACM, v. 15, p. 1053–1058, 1972.</w:t>
+      <w:r>
+        <w:rPr/>
       </w:r>
     </w:p>
     <w:sectPr>
-      <w:headerReference w:type="default" r:id="rId5"/>
+      <w:headerReference w:type="default" r:id="rId2"/>
       <w:type w:val="nextPage"/>
       <w:pgSz w:w="12240" w:h="15840"/>
       <w:pgMar w:left="1729" w:right="1162" w:gutter="0" w:header="1729" w:top="2005" w:footer="0" w:bottom="1162"/>
@@ -2653,7 +4043,6 @@
   <w:p>
     <w:pPr>
       <w:pStyle w:val="Header"/>
-      <w:suppressLineNumbers/>
       <w:bidi w:val="0"/>
       <w:jc w:val="left"/>
       <w:rPr/>
@@ -2958,6 +4347,13 @@
     <w:qFormat/>
     <w:rPr/>
   </w:style>
+  <w:style w:type="character" w:styleId="Bullets">
+    <w:name w:val="Bullets"/>
+    <w:qFormat/>
+    <w:rPr>
+      <w:rFonts w:ascii="OpenSymbol" w:hAnsi="OpenSymbol" w:eastAsia="OpenSymbol" w:cs="OpenSymbol"/>
+    </w:rPr>
+  </w:style>
   <w:style w:type="paragraph" w:styleId="Heading">
     <w:name w:val="Heading"/>
     <w:basedOn w:val="Normal"/>
@@ -2970,6 +4366,9 @@
     </w:pPr>
     <w:rPr>
       <w:rFonts w:ascii="Arial" w:hAnsi="Arial" w:eastAsia="DejaVu Sans" w:cs="FreeSans"/>
+      <w:b w:val="false"/>
+      <w:caps w:val="false"/>
+      <w:smallCaps w:val="false"/>
       <w:sz w:val="24"/>
       <w:szCs w:val="28"/>
     </w:rPr>
@@ -2982,12 +4381,18 @@
       <w:ind w:left="0" w:right="0" w:firstLine="709"/>
       <w:jc w:val="both"/>
     </w:pPr>
-    <w:rPr/>
+    <w:rPr>
+      <w:color w:val="auto"/>
+    </w:rPr>
   </w:style>
   <w:style w:type="paragraph" w:styleId="List">
     <w:name w:val="List"/>
     <w:basedOn w:val="TextBody"/>
-    <w:pPr/>
+    <w:pPr>
+      <w:spacing w:lineRule="auto" w:line="240" w:before="0" w:after="0"/>
+      <w:ind w:left="0" w:right="0" w:firstLine="709"/>
+      <w:contextualSpacing/>
+    </w:pPr>
     <w:rPr>
       <w:rFonts w:cs="FreeSans"/>
     </w:rPr>
@@ -3073,8 +4478,9 @@
     </w:pPr>
     <w:rPr>
       <w:b/>
-      <w:bCs/>
-      <w:sz w:val="32"/>
+      <w:bCs w:val="false"/>
+      <w:caps/>
+      <w:sz w:val="28"/>
       <w:szCs w:val="32"/>
     </w:rPr>
   </w:style>
@@ -3164,6 +4570,65 @@
       <w:szCs w:val="56"/>
     </w:rPr>
   </w:style>
+  <w:style w:type="paragraph" w:styleId="List1">
+    <w:name w:val="List 2"/>
+    <w:basedOn w:val="List"/>
+    <w:pPr>
+      <w:spacing w:before="0" w:after="120"/>
+      <w:ind w:left="360" w:right="0" w:hanging="360"/>
+      <w:contextualSpacing w:val="false"/>
+    </w:pPr>
+    <w:rPr/>
+  </w:style>
+  <w:style w:type="paragraph" w:styleId="PreformattedText">
+    <w:name w:val="Preformatted Text"/>
+    <w:basedOn w:val="Normal"/>
+    <w:qFormat/>
+    <w:pPr>
+      <w:spacing w:before="0" w:after="0"/>
+    </w:pPr>
+    <w:rPr>
+      <w:rFonts w:ascii="Liberation Mono" w:hAnsi="Liberation Mono" w:eastAsia="Liberation Mono" w:cs="Liberation Mono"/>
+      <w:sz w:val="20"/>
+      <w:szCs w:val="20"/>
+    </w:rPr>
+  </w:style>
+  <w:style w:type="paragraph" w:styleId="HeaderTitle">
+    <w:name w:val="HeaderTitle"/>
+    <w:basedOn w:val="Title"/>
+    <w:next w:val="SimpleParagraph"/>
+    <w:qFormat/>
+    <w:pPr>
+      <w:spacing w:lineRule="auto" w:line="360"/>
+    </w:pPr>
+    <w:rPr>
+      <w:caps/>
+      <w:sz w:val="28"/>
+    </w:rPr>
+  </w:style>
+  <w:style w:type="paragraph" w:styleId="SimpleParagraph">
+    <w:name w:val="simpleParagraph"/>
+    <w:basedOn w:val="TextBody"/>
+    <w:qFormat/>
+    <w:pPr>
+      <w:spacing w:lineRule="auto" w:line="240"/>
+      <w:ind w:left="0" w:right="0" w:hanging="0"/>
+    </w:pPr>
+    <w:rPr/>
+  </w:style>
+  <w:style w:type="paragraph" w:styleId="Centralized">
+    <w:name w:val="Centralized"/>
+    <w:basedOn w:val="TextBody"/>
+    <w:qFormat/>
+    <w:pPr>
+      <w:spacing w:lineRule="auto" w:line="240"/>
+      <w:ind w:left="0" w:right="0" w:hanging="0"/>
+      <w:jc w:val="center"/>
+    </w:pPr>
+    <w:rPr>
+      <w:caps/>
+    </w:rPr>
+  </w:style>
   <w:style w:type="numbering" w:styleId="NumberingABC">
     <w:name w:val="Numbering ABC"/>
     <w:qFormat/>

</xml_diff>

<commit_message>
Justificativa e objeto de estudo melhorados (parcial)
</commit_message>
<xml_diff>
--- a/tcc.docx
+++ b/tcc.docx
@@ -1336,1333 +1336,6 @@
       <w:r>
         <w:rPr/>
         <w:t>2023</w:t>
-      </w:r>
-    </w:p>
-    <w:p>
-      <w:pPr>
-        <w:pStyle w:val="HeaderTitle"/>
-        <w:bidi w:val="0"/>
-        <w:spacing w:lineRule="auto" w:line="360"/>
-        <w:rPr/>
-      </w:pPr>
-      <w:r>
-        <w:rPr/>
-        <w:t>RESUMO</w:t>
-      </w:r>
-    </w:p>
-    <w:p>
-      <w:pPr>
-        <w:pStyle w:val="SimpleParagraph"/>
-        <w:bidi w:val="0"/>
-        <w:rPr>
-          <w:b/>
-          <w:b/>
-          <w:bCs/>
-        </w:rPr>
-      </w:pPr>
-      <w:r>
-        <w:rPr>
-          <w:b/>
-          <w:bCs/>
-        </w:rPr>
-        <w:t xml:space="preserve">Palavras-Chave: </w:t>
-      </w:r>
-      <w:r>
-        <w:rPr>
-          <w:b w:val="false"/>
-          <w:bCs w:val="false"/>
-          <w:i w:val="false"/>
-          <w:iCs w:val="false"/>
-        </w:rPr>
-        <w:t>Desenvolvimento Web, Computação Gráfica, WebGL, Biblioteca.</w:t>
-      </w:r>
-    </w:p>
-    <w:p>
-      <w:pPr>
-        <w:pStyle w:val="Normal"/>
-        <w:bidi w:val="0"/>
-        <w:jc w:val="center"/>
-        <w:rPr>
-          <w:rFonts w:ascii="Arial" w:hAnsi="Arial"/>
-        </w:rPr>
-      </w:pPr>
-      <w:r>
-        <w:rPr>
-          <w:rFonts w:ascii="Arial" w:hAnsi="Arial"/>
-        </w:rPr>
-      </w:r>
-    </w:p>
-    <w:p>
-      <w:pPr>
-        <w:pStyle w:val="Normal"/>
-        <w:bidi w:val="0"/>
-        <w:jc w:val="center"/>
-        <w:rPr>
-          <w:rFonts w:ascii="Arial" w:hAnsi="Arial"/>
-        </w:rPr>
-      </w:pPr>
-      <w:r>
-        <w:rPr>
-          <w:rFonts w:ascii="Arial" w:hAnsi="Arial"/>
-        </w:rPr>
-      </w:r>
-    </w:p>
-    <w:p>
-      <w:pPr>
-        <w:pStyle w:val="Normal"/>
-        <w:bidi w:val="0"/>
-        <w:jc w:val="center"/>
-        <w:rPr>
-          <w:rFonts w:ascii="Arial" w:hAnsi="Arial"/>
-        </w:rPr>
-      </w:pPr>
-      <w:r>
-        <w:rPr>
-          <w:rFonts w:ascii="Arial" w:hAnsi="Arial"/>
-        </w:rPr>
-      </w:r>
-    </w:p>
-    <w:p>
-      <w:pPr>
-        <w:pStyle w:val="Normal"/>
-        <w:bidi w:val="0"/>
-        <w:jc w:val="center"/>
-        <w:rPr>
-          <w:rFonts w:ascii="Arial" w:hAnsi="Arial"/>
-        </w:rPr>
-      </w:pPr>
-      <w:r>
-        <w:rPr>
-          <w:rFonts w:ascii="Arial" w:hAnsi="Arial"/>
-        </w:rPr>
-      </w:r>
-    </w:p>
-    <w:p>
-      <w:pPr>
-        <w:pStyle w:val="Normal"/>
-        <w:bidi w:val="0"/>
-        <w:jc w:val="center"/>
-        <w:rPr>
-          <w:rFonts w:ascii="Arial" w:hAnsi="Arial"/>
-        </w:rPr>
-      </w:pPr>
-      <w:r>
-        <w:rPr>
-          <w:rFonts w:ascii="Arial" w:hAnsi="Arial"/>
-        </w:rPr>
-      </w:r>
-    </w:p>
-    <w:p>
-      <w:pPr>
-        <w:pStyle w:val="Normal"/>
-        <w:bidi w:val="0"/>
-        <w:jc w:val="center"/>
-        <w:rPr>
-          <w:rFonts w:ascii="Arial" w:hAnsi="Arial"/>
-        </w:rPr>
-      </w:pPr>
-      <w:r>
-        <w:rPr>
-          <w:rFonts w:ascii="Arial" w:hAnsi="Arial"/>
-        </w:rPr>
-      </w:r>
-    </w:p>
-    <w:p>
-      <w:pPr>
-        <w:pStyle w:val="Normal"/>
-        <w:bidi w:val="0"/>
-        <w:jc w:val="center"/>
-        <w:rPr>
-          <w:rFonts w:ascii="Arial" w:hAnsi="Arial"/>
-        </w:rPr>
-      </w:pPr>
-      <w:r>
-        <w:rPr>
-          <w:rFonts w:ascii="Arial" w:hAnsi="Arial"/>
-        </w:rPr>
-      </w:r>
-    </w:p>
-    <w:p>
-      <w:pPr>
-        <w:pStyle w:val="Normal"/>
-        <w:bidi w:val="0"/>
-        <w:jc w:val="center"/>
-        <w:rPr>
-          <w:rFonts w:ascii="Arial" w:hAnsi="Arial"/>
-        </w:rPr>
-      </w:pPr>
-      <w:r>
-        <w:rPr>
-          <w:rFonts w:ascii="Arial" w:hAnsi="Arial"/>
-        </w:rPr>
-      </w:r>
-    </w:p>
-    <w:p>
-      <w:pPr>
-        <w:pStyle w:val="Normal"/>
-        <w:bidi w:val="0"/>
-        <w:jc w:val="center"/>
-        <w:rPr>
-          <w:rFonts w:ascii="Arial" w:hAnsi="Arial"/>
-        </w:rPr>
-      </w:pPr>
-      <w:r>
-        <w:rPr>
-          <w:rFonts w:ascii="Arial" w:hAnsi="Arial"/>
-        </w:rPr>
-      </w:r>
-    </w:p>
-    <w:p>
-      <w:pPr>
-        <w:pStyle w:val="Normal"/>
-        <w:bidi w:val="0"/>
-        <w:jc w:val="center"/>
-        <w:rPr>
-          <w:rFonts w:ascii="Arial" w:hAnsi="Arial"/>
-        </w:rPr>
-      </w:pPr>
-      <w:r>
-        <w:rPr>
-          <w:rFonts w:ascii="Arial" w:hAnsi="Arial"/>
-        </w:rPr>
-      </w:r>
-    </w:p>
-    <w:p>
-      <w:pPr>
-        <w:pStyle w:val="Normal"/>
-        <w:bidi w:val="0"/>
-        <w:jc w:val="center"/>
-        <w:rPr>
-          <w:rFonts w:ascii="Arial" w:hAnsi="Arial"/>
-        </w:rPr>
-      </w:pPr>
-      <w:r>
-        <w:rPr>
-          <w:rFonts w:ascii="Arial" w:hAnsi="Arial"/>
-        </w:rPr>
-      </w:r>
-    </w:p>
-    <w:p>
-      <w:pPr>
-        <w:pStyle w:val="Normal"/>
-        <w:bidi w:val="0"/>
-        <w:jc w:val="center"/>
-        <w:rPr>
-          <w:rFonts w:ascii="Arial" w:hAnsi="Arial"/>
-        </w:rPr>
-      </w:pPr>
-      <w:r>
-        <w:rPr>
-          <w:rFonts w:ascii="Arial" w:hAnsi="Arial"/>
-        </w:rPr>
-      </w:r>
-    </w:p>
-    <w:p>
-      <w:pPr>
-        <w:pStyle w:val="Normal"/>
-        <w:bidi w:val="0"/>
-        <w:jc w:val="center"/>
-        <w:rPr>
-          <w:rFonts w:ascii="Arial" w:hAnsi="Arial"/>
-        </w:rPr>
-      </w:pPr>
-      <w:r>
-        <w:rPr>
-          <w:rFonts w:ascii="Arial" w:hAnsi="Arial"/>
-        </w:rPr>
-      </w:r>
-    </w:p>
-    <w:p>
-      <w:pPr>
-        <w:pStyle w:val="Normal"/>
-        <w:bidi w:val="0"/>
-        <w:jc w:val="center"/>
-        <w:rPr>
-          <w:rFonts w:ascii="Arial" w:hAnsi="Arial"/>
-        </w:rPr>
-      </w:pPr>
-      <w:r>
-        <w:rPr>
-          <w:rFonts w:ascii="Arial" w:hAnsi="Arial"/>
-        </w:rPr>
-      </w:r>
-    </w:p>
-    <w:p>
-      <w:pPr>
-        <w:pStyle w:val="Normal"/>
-        <w:bidi w:val="0"/>
-        <w:jc w:val="center"/>
-        <w:rPr>
-          <w:rFonts w:ascii="Arial" w:hAnsi="Arial"/>
-        </w:rPr>
-      </w:pPr>
-      <w:r>
-        <w:rPr>
-          <w:rFonts w:ascii="Arial" w:hAnsi="Arial"/>
-        </w:rPr>
-      </w:r>
-    </w:p>
-    <w:p>
-      <w:pPr>
-        <w:pStyle w:val="Normal"/>
-        <w:bidi w:val="0"/>
-        <w:jc w:val="center"/>
-        <w:rPr>
-          <w:rFonts w:ascii="Arial" w:hAnsi="Arial"/>
-        </w:rPr>
-      </w:pPr>
-      <w:r>
-        <w:rPr>
-          <w:rFonts w:ascii="Arial" w:hAnsi="Arial"/>
-        </w:rPr>
-      </w:r>
-    </w:p>
-    <w:p>
-      <w:pPr>
-        <w:pStyle w:val="Normal"/>
-        <w:bidi w:val="0"/>
-        <w:jc w:val="center"/>
-        <w:rPr>
-          <w:rFonts w:ascii="Arial" w:hAnsi="Arial"/>
-        </w:rPr>
-      </w:pPr>
-      <w:r>
-        <w:rPr>
-          <w:rFonts w:ascii="Arial" w:hAnsi="Arial"/>
-        </w:rPr>
-      </w:r>
-    </w:p>
-    <w:p>
-      <w:pPr>
-        <w:pStyle w:val="Normal"/>
-        <w:bidi w:val="0"/>
-        <w:jc w:val="center"/>
-        <w:rPr>
-          <w:rFonts w:ascii="Arial" w:hAnsi="Arial"/>
-        </w:rPr>
-      </w:pPr>
-      <w:r>
-        <w:rPr>
-          <w:rFonts w:ascii="Arial" w:hAnsi="Arial"/>
-        </w:rPr>
-      </w:r>
-    </w:p>
-    <w:p>
-      <w:pPr>
-        <w:pStyle w:val="Normal"/>
-        <w:bidi w:val="0"/>
-        <w:jc w:val="center"/>
-        <w:rPr>
-          <w:rFonts w:ascii="Arial" w:hAnsi="Arial"/>
-        </w:rPr>
-      </w:pPr>
-      <w:r>
-        <w:rPr>
-          <w:rFonts w:ascii="Arial" w:hAnsi="Arial"/>
-        </w:rPr>
-      </w:r>
-    </w:p>
-    <w:p>
-      <w:pPr>
-        <w:pStyle w:val="Normal"/>
-        <w:bidi w:val="0"/>
-        <w:jc w:val="center"/>
-        <w:rPr>
-          <w:rFonts w:ascii="Arial" w:hAnsi="Arial"/>
-        </w:rPr>
-      </w:pPr>
-      <w:r>
-        <w:rPr>
-          <w:rFonts w:ascii="Arial" w:hAnsi="Arial"/>
-        </w:rPr>
-      </w:r>
-    </w:p>
-    <w:p>
-      <w:pPr>
-        <w:pStyle w:val="Normal"/>
-        <w:bidi w:val="0"/>
-        <w:jc w:val="center"/>
-        <w:rPr>
-          <w:rFonts w:ascii="Arial" w:hAnsi="Arial"/>
-        </w:rPr>
-      </w:pPr>
-      <w:r>
-        <w:rPr>
-          <w:rFonts w:ascii="Arial" w:hAnsi="Arial"/>
-        </w:rPr>
-      </w:r>
-    </w:p>
-    <w:p>
-      <w:pPr>
-        <w:pStyle w:val="Normal"/>
-        <w:bidi w:val="0"/>
-        <w:jc w:val="center"/>
-        <w:rPr>
-          <w:rFonts w:ascii="Arial" w:hAnsi="Arial"/>
-        </w:rPr>
-      </w:pPr>
-      <w:r>
-        <w:rPr>
-          <w:rFonts w:ascii="Arial" w:hAnsi="Arial"/>
-        </w:rPr>
-      </w:r>
-    </w:p>
-    <w:p>
-      <w:pPr>
-        <w:pStyle w:val="Normal"/>
-        <w:bidi w:val="0"/>
-        <w:jc w:val="center"/>
-        <w:rPr>
-          <w:rFonts w:ascii="Arial" w:hAnsi="Arial"/>
-        </w:rPr>
-      </w:pPr>
-      <w:r>
-        <w:rPr>
-          <w:rFonts w:ascii="Arial" w:hAnsi="Arial"/>
-        </w:rPr>
-      </w:r>
-    </w:p>
-    <w:p>
-      <w:pPr>
-        <w:pStyle w:val="Normal"/>
-        <w:bidi w:val="0"/>
-        <w:jc w:val="center"/>
-        <w:rPr>
-          <w:rFonts w:ascii="Arial" w:hAnsi="Arial"/>
-        </w:rPr>
-      </w:pPr>
-      <w:r>
-        <w:rPr>
-          <w:rFonts w:ascii="Arial" w:hAnsi="Arial"/>
-        </w:rPr>
-      </w:r>
-    </w:p>
-    <w:p>
-      <w:pPr>
-        <w:pStyle w:val="Normal"/>
-        <w:bidi w:val="0"/>
-        <w:jc w:val="center"/>
-        <w:rPr>
-          <w:rFonts w:ascii="Arial" w:hAnsi="Arial"/>
-        </w:rPr>
-      </w:pPr>
-      <w:r>
-        <w:rPr>
-          <w:rFonts w:ascii="Arial" w:hAnsi="Arial"/>
-        </w:rPr>
-      </w:r>
-    </w:p>
-    <w:p>
-      <w:pPr>
-        <w:pStyle w:val="Normal"/>
-        <w:bidi w:val="0"/>
-        <w:jc w:val="center"/>
-        <w:rPr>
-          <w:rFonts w:ascii="Arial" w:hAnsi="Arial"/>
-        </w:rPr>
-      </w:pPr>
-      <w:r>
-        <w:rPr>
-          <w:rFonts w:ascii="Arial" w:hAnsi="Arial"/>
-        </w:rPr>
-      </w:r>
-    </w:p>
-    <w:p>
-      <w:pPr>
-        <w:pStyle w:val="Normal"/>
-        <w:bidi w:val="0"/>
-        <w:jc w:val="center"/>
-        <w:rPr>
-          <w:rFonts w:ascii="Arial" w:hAnsi="Arial"/>
-        </w:rPr>
-      </w:pPr>
-      <w:r>
-        <w:rPr>
-          <w:rFonts w:ascii="Arial" w:hAnsi="Arial"/>
-        </w:rPr>
-      </w:r>
-    </w:p>
-    <w:p>
-      <w:pPr>
-        <w:pStyle w:val="Normal"/>
-        <w:bidi w:val="0"/>
-        <w:jc w:val="center"/>
-        <w:rPr>
-          <w:rFonts w:ascii="Arial" w:hAnsi="Arial"/>
-        </w:rPr>
-      </w:pPr>
-      <w:r>
-        <w:rPr>
-          <w:rFonts w:ascii="Arial" w:hAnsi="Arial"/>
-        </w:rPr>
-      </w:r>
-    </w:p>
-    <w:p>
-      <w:pPr>
-        <w:pStyle w:val="Normal"/>
-        <w:bidi w:val="0"/>
-        <w:jc w:val="center"/>
-        <w:rPr>
-          <w:rFonts w:ascii="Arial" w:hAnsi="Arial"/>
-        </w:rPr>
-      </w:pPr>
-      <w:r>
-        <w:rPr>
-          <w:rFonts w:ascii="Arial" w:hAnsi="Arial"/>
-        </w:rPr>
-      </w:r>
-    </w:p>
-    <w:p>
-      <w:pPr>
-        <w:pStyle w:val="Normal"/>
-        <w:bidi w:val="0"/>
-        <w:jc w:val="center"/>
-        <w:rPr>
-          <w:rFonts w:ascii="Arial" w:hAnsi="Arial"/>
-        </w:rPr>
-      </w:pPr>
-      <w:r>
-        <w:rPr>
-          <w:rFonts w:ascii="Arial" w:hAnsi="Arial"/>
-        </w:rPr>
-      </w:r>
-    </w:p>
-    <w:p>
-      <w:pPr>
-        <w:pStyle w:val="Normal"/>
-        <w:bidi w:val="0"/>
-        <w:jc w:val="center"/>
-        <w:rPr>
-          <w:rFonts w:ascii="Arial" w:hAnsi="Arial"/>
-        </w:rPr>
-      </w:pPr>
-      <w:r>
-        <w:rPr>
-          <w:rFonts w:ascii="Arial" w:hAnsi="Arial"/>
-        </w:rPr>
-      </w:r>
-    </w:p>
-    <w:p>
-      <w:pPr>
-        <w:pStyle w:val="Normal"/>
-        <w:bidi w:val="0"/>
-        <w:jc w:val="center"/>
-        <w:rPr>
-          <w:rFonts w:ascii="Arial" w:hAnsi="Arial"/>
-        </w:rPr>
-      </w:pPr>
-      <w:r>
-        <w:rPr>
-          <w:rFonts w:ascii="Arial" w:hAnsi="Arial"/>
-        </w:rPr>
-      </w:r>
-    </w:p>
-    <w:p>
-      <w:pPr>
-        <w:pStyle w:val="Normal"/>
-        <w:bidi w:val="0"/>
-        <w:jc w:val="center"/>
-        <w:rPr>
-          <w:rFonts w:ascii="Arial" w:hAnsi="Arial"/>
-        </w:rPr>
-      </w:pPr>
-      <w:r>
-        <w:rPr>
-          <w:rFonts w:ascii="Arial" w:hAnsi="Arial"/>
-        </w:rPr>
-      </w:r>
-    </w:p>
-    <w:p>
-      <w:pPr>
-        <w:pStyle w:val="Normal"/>
-        <w:bidi w:val="0"/>
-        <w:jc w:val="center"/>
-        <w:rPr>
-          <w:rFonts w:ascii="Arial" w:hAnsi="Arial"/>
-        </w:rPr>
-      </w:pPr>
-      <w:r>
-        <w:rPr>
-          <w:rFonts w:ascii="Arial" w:hAnsi="Arial"/>
-        </w:rPr>
-      </w:r>
-    </w:p>
-    <w:p>
-      <w:pPr>
-        <w:pStyle w:val="Normal"/>
-        <w:bidi w:val="0"/>
-        <w:jc w:val="center"/>
-        <w:rPr>
-          <w:rFonts w:ascii="Arial" w:hAnsi="Arial"/>
-        </w:rPr>
-      </w:pPr>
-      <w:r>
-        <w:rPr>
-          <w:rFonts w:ascii="Arial" w:hAnsi="Arial"/>
-        </w:rPr>
-      </w:r>
-    </w:p>
-    <w:p>
-      <w:pPr>
-        <w:pStyle w:val="Normal"/>
-        <w:bidi w:val="0"/>
-        <w:jc w:val="center"/>
-        <w:rPr>
-          <w:rFonts w:ascii="Arial" w:hAnsi="Arial"/>
-        </w:rPr>
-      </w:pPr>
-      <w:r>
-        <w:rPr>
-          <w:rFonts w:ascii="Arial" w:hAnsi="Arial"/>
-        </w:rPr>
-      </w:r>
-    </w:p>
-    <w:p>
-      <w:pPr>
-        <w:pStyle w:val="Normal"/>
-        <w:bidi w:val="0"/>
-        <w:jc w:val="center"/>
-        <w:rPr>
-          <w:rFonts w:ascii="Arial" w:hAnsi="Arial"/>
-        </w:rPr>
-      </w:pPr>
-      <w:r>
-        <w:rPr>
-          <w:rFonts w:ascii="Arial" w:hAnsi="Arial"/>
-        </w:rPr>
-      </w:r>
-    </w:p>
-    <w:p>
-      <w:pPr>
-        <w:pStyle w:val="Normal"/>
-        <w:bidi w:val="0"/>
-        <w:jc w:val="center"/>
-        <w:rPr>
-          <w:rFonts w:ascii="Arial" w:hAnsi="Arial"/>
-        </w:rPr>
-      </w:pPr>
-      <w:r>
-        <w:rPr>
-          <w:rFonts w:ascii="Arial" w:hAnsi="Arial"/>
-        </w:rPr>
-      </w:r>
-    </w:p>
-    <w:p>
-      <w:pPr>
-        <w:pStyle w:val="Normal"/>
-        <w:bidi w:val="0"/>
-        <w:jc w:val="center"/>
-        <w:rPr>
-          <w:rFonts w:ascii="Arial" w:hAnsi="Arial"/>
-        </w:rPr>
-      </w:pPr>
-      <w:r>
-        <w:rPr>
-          <w:rFonts w:ascii="Arial" w:hAnsi="Arial"/>
-        </w:rPr>
-      </w:r>
-    </w:p>
-    <w:p>
-      <w:pPr>
-        <w:pStyle w:val="Normal"/>
-        <w:bidi w:val="0"/>
-        <w:jc w:val="center"/>
-        <w:rPr>
-          <w:rFonts w:ascii="Arial" w:hAnsi="Arial"/>
-        </w:rPr>
-      </w:pPr>
-      <w:r>
-        <w:rPr>
-          <w:rFonts w:ascii="Arial" w:hAnsi="Arial"/>
-        </w:rPr>
-      </w:r>
-    </w:p>
-    <w:p>
-      <w:pPr>
-        <w:pStyle w:val="Normal"/>
-        <w:bidi w:val="0"/>
-        <w:jc w:val="center"/>
-        <w:rPr>
-          <w:rFonts w:ascii="Arial" w:hAnsi="Arial"/>
-        </w:rPr>
-      </w:pPr>
-      <w:r>
-        <w:rPr>
-          <w:rFonts w:ascii="Arial" w:hAnsi="Arial"/>
-        </w:rPr>
-      </w:r>
-    </w:p>
-    <w:p>
-      <w:pPr>
-        <w:pStyle w:val="HeaderTitle"/>
-        <w:bidi w:val="0"/>
-        <w:rPr/>
-      </w:pPr>
-      <w:r>
-        <w:rPr/>
-        <w:t>ABSTRACT</w:t>
-      </w:r>
-    </w:p>
-    <w:p>
-      <w:pPr>
-        <w:pStyle w:val="SimpleParagraph"/>
-        <w:bidi w:val="0"/>
-        <w:rPr>
-          <w:b/>
-          <w:b/>
-          <w:bCs/>
-        </w:rPr>
-      </w:pPr>
-      <w:r>
-        <w:rPr>
-          <w:b/>
-          <w:bCs/>
-        </w:rPr>
-        <w:t xml:space="preserve">Keywords: </w:t>
-      </w:r>
-      <w:r>
-        <w:rPr>
-          <w:b w:val="false"/>
-          <w:bCs w:val="false"/>
-          <w:i w:val="false"/>
-          <w:iCs w:val="false"/>
-        </w:rPr>
-        <w:t>Web development, Computer Graphics, WebGL, Library.</w:t>
-      </w:r>
-    </w:p>
-    <w:p>
-      <w:pPr>
-        <w:pStyle w:val="SimpleParagraph"/>
-        <w:bidi w:val="0"/>
-        <w:rPr>
-          <w:b w:val="false"/>
-          <w:b w:val="false"/>
-          <w:bCs w:val="false"/>
-          <w:i w:val="false"/>
-          <w:i w:val="false"/>
-          <w:iCs w:val="false"/>
-        </w:rPr>
-      </w:pPr>
-      <w:r>
-        <w:rPr>
-          <w:b/>
-          <w:bCs/>
-        </w:rPr>
-      </w:r>
-    </w:p>
-    <w:p>
-      <w:pPr>
-        <w:pStyle w:val="Normal"/>
-        <w:bidi w:val="0"/>
-        <w:jc w:val="center"/>
-        <w:rPr>
-          <w:rFonts w:ascii="Arial" w:hAnsi="Arial"/>
-        </w:rPr>
-      </w:pPr>
-      <w:r>
-        <w:rPr>
-          <w:rFonts w:ascii="Arial" w:hAnsi="Arial"/>
-        </w:rPr>
-      </w:r>
-    </w:p>
-    <w:p>
-      <w:pPr>
-        <w:pStyle w:val="Normal"/>
-        <w:bidi w:val="0"/>
-        <w:jc w:val="center"/>
-        <w:rPr>
-          <w:rFonts w:ascii="Arial" w:hAnsi="Arial"/>
-        </w:rPr>
-      </w:pPr>
-      <w:r>
-        <w:rPr>
-          <w:rFonts w:ascii="Arial" w:hAnsi="Arial"/>
-        </w:rPr>
-      </w:r>
-    </w:p>
-    <w:p>
-      <w:pPr>
-        <w:pStyle w:val="Normal"/>
-        <w:bidi w:val="0"/>
-        <w:jc w:val="center"/>
-        <w:rPr>
-          <w:rFonts w:ascii="Arial" w:hAnsi="Arial"/>
-        </w:rPr>
-      </w:pPr>
-      <w:r>
-        <w:rPr>
-          <w:rFonts w:ascii="Arial" w:hAnsi="Arial"/>
-        </w:rPr>
-      </w:r>
-    </w:p>
-    <w:p>
-      <w:pPr>
-        <w:pStyle w:val="Normal"/>
-        <w:bidi w:val="0"/>
-        <w:jc w:val="center"/>
-        <w:rPr>
-          <w:rFonts w:ascii="Arial" w:hAnsi="Arial"/>
-        </w:rPr>
-      </w:pPr>
-      <w:r>
-        <w:rPr>
-          <w:rFonts w:ascii="Arial" w:hAnsi="Arial"/>
-        </w:rPr>
-      </w:r>
-    </w:p>
-    <w:p>
-      <w:pPr>
-        <w:pStyle w:val="Normal"/>
-        <w:bidi w:val="0"/>
-        <w:jc w:val="center"/>
-        <w:rPr>
-          <w:rFonts w:ascii="Arial" w:hAnsi="Arial"/>
-        </w:rPr>
-      </w:pPr>
-      <w:r>
-        <w:rPr>
-          <w:rFonts w:ascii="Arial" w:hAnsi="Arial"/>
-        </w:rPr>
-      </w:r>
-    </w:p>
-    <w:p>
-      <w:pPr>
-        <w:pStyle w:val="Normal"/>
-        <w:bidi w:val="0"/>
-        <w:jc w:val="center"/>
-        <w:rPr>
-          <w:rFonts w:ascii="Arial" w:hAnsi="Arial"/>
-        </w:rPr>
-      </w:pPr>
-      <w:r>
-        <w:rPr>
-          <w:rFonts w:ascii="Arial" w:hAnsi="Arial"/>
-        </w:rPr>
-      </w:r>
-    </w:p>
-    <w:p>
-      <w:pPr>
-        <w:pStyle w:val="Normal"/>
-        <w:bidi w:val="0"/>
-        <w:jc w:val="center"/>
-        <w:rPr>
-          <w:rFonts w:ascii="Arial" w:hAnsi="Arial"/>
-        </w:rPr>
-      </w:pPr>
-      <w:r>
-        <w:rPr>
-          <w:rFonts w:ascii="Arial" w:hAnsi="Arial"/>
-        </w:rPr>
-      </w:r>
-    </w:p>
-    <w:p>
-      <w:pPr>
-        <w:pStyle w:val="Normal"/>
-        <w:bidi w:val="0"/>
-        <w:jc w:val="center"/>
-        <w:rPr>
-          <w:rFonts w:ascii="Arial" w:hAnsi="Arial"/>
-        </w:rPr>
-      </w:pPr>
-      <w:r>
-        <w:rPr>
-          <w:rFonts w:ascii="Arial" w:hAnsi="Arial"/>
-        </w:rPr>
-      </w:r>
-    </w:p>
-    <w:p>
-      <w:pPr>
-        <w:pStyle w:val="Normal"/>
-        <w:bidi w:val="0"/>
-        <w:jc w:val="center"/>
-        <w:rPr>
-          <w:rFonts w:ascii="Arial" w:hAnsi="Arial"/>
-        </w:rPr>
-      </w:pPr>
-      <w:r>
-        <w:rPr>
-          <w:rFonts w:ascii="Arial" w:hAnsi="Arial"/>
-        </w:rPr>
-      </w:r>
-    </w:p>
-    <w:p>
-      <w:pPr>
-        <w:pStyle w:val="Normal"/>
-        <w:bidi w:val="0"/>
-        <w:jc w:val="center"/>
-        <w:rPr>
-          <w:rFonts w:ascii="Arial" w:hAnsi="Arial"/>
-        </w:rPr>
-      </w:pPr>
-      <w:r>
-        <w:rPr>
-          <w:rFonts w:ascii="Arial" w:hAnsi="Arial"/>
-        </w:rPr>
-      </w:r>
-    </w:p>
-    <w:p>
-      <w:pPr>
-        <w:pStyle w:val="Normal"/>
-        <w:bidi w:val="0"/>
-        <w:jc w:val="center"/>
-        <w:rPr>
-          <w:rFonts w:ascii="Arial" w:hAnsi="Arial"/>
-        </w:rPr>
-      </w:pPr>
-      <w:r>
-        <w:rPr>
-          <w:rFonts w:ascii="Arial" w:hAnsi="Arial"/>
-        </w:rPr>
-      </w:r>
-    </w:p>
-    <w:p>
-      <w:pPr>
-        <w:pStyle w:val="Normal"/>
-        <w:bidi w:val="0"/>
-        <w:jc w:val="center"/>
-        <w:rPr>
-          <w:rFonts w:ascii="Arial" w:hAnsi="Arial"/>
-        </w:rPr>
-      </w:pPr>
-      <w:r>
-        <w:rPr>
-          <w:rFonts w:ascii="Arial" w:hAnsi="Arial"/>
-        </w:rPr>
-      </w:r>
-    </w:p>
-    <w:p>
-      <w:pPr>
-        <w:pStyle w:val="Normal"/>
-        <w:bidi w:val="0"/>
-        <w:jc w:val="center"/>
-        <w:rPr>
-          <w:rFonts w:ascii="Arial" w:hAnsi="Arial"/>
-        </w:rPr>
-      </w:pPr>
-      <w:r>
-        <w:rPr>
-          <w:rFonts w:ascii="Arial" w:hAnsi="Arial"/>
-        </w:rPr>
-      </w:r>
-    </w:p>
-    <w:p>
-      <w:pPr>
-        <w:pStyle w:val="Normal"/>
-        <w:bidi w:val="0"/>
-        <w:jc w:val="center"/>
-        <w:rPr>
-          <w:rFonts w:ascii="Arial" w:hAnsi="Arial"/>
-        </w:rPr>
-      </w:pPr>
-      <w:r>
-        <w:rPr>
-          <w:rFonts w:ascii="Arial" w:hAnsi="Arial"/>
-        </w:rPr>
-      </w:r>
-    </w:p>
-    <w:p>
-      <w:pPr>
-        <w:pStyle w:val="Normal"/>
-        <w:bidi w:val="0"/>
-        <w:jc w:val="center"/>
-        <w:rPr>
-          <w:rFonts w:ascii="Arial" w:hAnsi="Arial"/>
-        </w:rPr>
-      </w:pPr>
-      <w:r>
-        <w:rPr>
-          <w:rFonts w:ascii="Arial" w:hAnsi="Arial"/>
-        </w:rPr>
-      </w:r>
-    </w:p>
-    <w:p>
-      <w:pPr>
-        <w:pStyle w:val="Normal"/>
-        <w:bidi w:val="0"/>
-        <w:jc w:val="center"/>
-        <w:rPr>
-          <w:rFonts w:ascii="Arial" w:hAnsi="Arial"/>
-        </w:rPr>
-      </w:pPr>
-      <w:r>
-        <w:rPr>
-          <w:rFonts w:ascii="Arial" w:hAnsi="Arial"/>
-        </w:rPr>
-      </w:r>
-    </w:p>
-    <w:p>
-      <w:pPr>
-        <w:pStyle w:val="Normal"/>
-        <w:bidi w:val="0"/>
-        <w:jc w:val="center"/>
-        <w:rPr>
-          <w:rFonts w:ascii="Arial" w:hAnsi="Arial"/>
-        </w:rPr>
-      </w:pPr>
-      <w:r>
-        <w:rPr>
-          <w:rFonts w:ascii="Arial" w:hAnsi="Arial"/>
-        </w:rPr>
-      </w:r>
-    </w:p>
-    <w:p>
-      <w:pPr>
-        <w:pStyle w:val="Normal"/>
-        <w:bidi w:val="0"/>
-        <w:jc w:val="center"/>
-        <w:rPr>
-          <w:rFonts w:ascii="Arial" w:hAnsi="Arial"/>
-        </w:rPr>
-      </w:pPr>
-      <w:r>
-        <w:rPr>
-          <w:rFonts w:ascii="Arial" w:hAnsi="Arial"/>
-        </w:rPr>
-      </w:r>
-    </w:p>
-    <w:p>
-      <w:pPr>
-        <w:pStyle w:val="Normal"/>
-        <w:bidi w:val="0"/>
-        <w:jc w:val="center"/>
-        <w:rPr>
-          <w:rFonts w:ascii="Arial" w:hAnsi="Arial"/>
-        </w:rPr>
-      </w:pPr>
-      <w:r>
-        <w:rPr>
-          <w:rFonts w:ascii="Arial" w:hAnsi="Arial"/>
-        </w:rPr>
-      </w:r>
-    </w:p>
-    <w:p>
-      <w:pPr>
-        <w:pStyle w:val="Normal"/>
-        <w:bidi w:val="0"/>
-        <w:jc w:val="center"/>
-        <w:rPr>
-          <w:rFonts w:ascii="Arial" w:hAnsi="Arial"/>
-        </w:rPr>
-      </w:pPr>
-      <w:r>
-        <w:rPr>
-          <w:rFonts w:ascii="Arial" w:hAnsi="Arial"/>
-        </w:rPr>
-      </w:r>
-    </w:p>
-    <w:p>
-      <w:pPr>
-        <w:pStyle w:val="Normal"/>
-        <w:bidi w:val="0"/>
-        <w:jc w:val="center"/>
-        <w:rPr>
-          <w:rFonts w:ascii="Arial" w:hAnsi="Arial"/>
-        </w:rPr>
-      </w:pPr>
-      <w:r>
-        <w:rPr>
-          <w:rFonts w:ascii="Arial" w:hAnsi="Arial"/>
-        </w:rPr>
-      </w:r>
-    </w:p>
-    <w:p>
-      <w:pPr>
-        <w:pStyle w:val="Normal"/>
-        <w:bidi w:val="0"/>
-        <w:jc w:val="center"/>
-        <w:rPr>
-          <w:rFonts w:ascii="Arial" w:hAnsi="Arial"/>
-        </w:rPr>
-      </w:pPr>
-      <w:r>
-        <w:rPr>
-          <w:rFonts w:ascii="Arial" w:hAnsi="Arial"/>
-        </w:rPr>
-      </w:r>
-    </w:p>
-    <w:p>
-      <w:pPr>
-        <w:pStyle w:val="Normal"/>
-        <w:bidi w:val="0"/>
-        <w:jc w:val="center"/>
-        <w:rPr>
-          <w:rFonts w:ascii="Arial" w:hAnsi="Arial"/>
-        </w:rPr>
-      </w:pPr>
-      <w:r>
-        <w:rPr>
-          <w:rFonts w:ascii="Arial" w:hAnsi="Arial"/>
-        </w:rPr>
-      </w:r>
-    </w:p>
-    <w:p>
-      <w:pPr>
-        <w:pStyle w:val="Normal"/>
-        <w:bidi w:val="0"/>
-        <w:jc w:val="center"/>
-        <w:rPr>
-          <w:rFonts w:ascii="Arial" w:hAnsi="Arial"/>
-        </w:rPr>
-      </w:pPr>
-      <w:r>
-        <w:rPr>
-          <w:rFonts w:ascii="Arial" w:hAnsi="Arial"/>
-        </w:rPr>
-      </w:r>
-    </w:p>
-    <w:p>
-      <w:pPr>
-        <w:pStyle w:val="Normal"/>
-        <w:bidi w:val="0"/>
-        <w:jc w:val="center"/>
-        <w:rPr>
-          <w:rFonts w:ascii="Arial" w:hAnsi="Arial"/>
-        </w:rPr>
-      </w:pPr>
-      <w:r>
-        <w:rPr>
-          <w:rFonts w:ascii="Arial" w:hAnsi="Arial"/>
-        </w:rPr>
-      </w:r>
-    </w:p>
-    <w:p>
-      <w:pPr>
-        <w:pStyle w:val="Normal"/>
-        <w:bidi w:val="0"/>
-        <w:jc w:val="center"/>
-        <w:rPr>
-          <w:rFonts w:ascii="Arial" w:hAnsi="Arial"/>
-        </w:rPr>
-      </w:pPr>
-      <w:r>
-        <w:rPr>
-          <w:rFonts w:ascii="Arial" w:hAnsi="Arial"/>
-        </w:rPr>
-      </w:r>
-    </w:p>
-    <w:p>
-      <w:pPr>
-        <w:pStyle w:val="Normal"/>
-        <w:bidi w:val="0"/>
-        <w:jc w:val="center"/>
-        <w:rPr>
-          <w:rFonts w:ascii="Arial" w:hAnsi="Arial"/>
-        </w:rPr>
-      </w:pPr>
-      <w:r>
-        <w:rPr>
-          <w:rFonts w:ascii="Arial" w:hAnsi="Arial"/>
-        </w:rPr>
-      </w:r>
-    </w:p>
-    <w:p>
-      <w:pPr>
-        <w:pStyle w:val="Normal"/>
-        <w:bidi w:val="0"/>
-        <w:jc w:val="center"/>
-        <w:rPr>
-          <w:rFonts w:ascii="Arial" w:hAnsi="Arial"/>
-        </w:rPr>
-      </w:pPr>
-      <w:r>
-        <w:rPr>
-          <w:rFonts w:ascii="Arial" w:hAnsi="Arial"/>
-        </w:rPr>
-      </w:r>
-    </w:p>
-    <w:p>
-      <w:pPr>
-        <w:pStyle w:val="Normal"/>
-        <w:bidi w:val="0"/>
-        <w:jc w:val="center"/>
-        <w:rPr>
-          <w:rFonts w:ascii="Arial" w:hAnsi="Arial"/>
-        </w:rPr>
-      </w:pPr>
-      <w:r>
-        <w:rPr>
-          <w:rFonts w:ascii="Arial" w:hAnsi="Arial"/>
-        </w:rPr>
-      </w:r>
-    </w:p>
-    <w:p>
-      <w:pPr>
-        <w:pStyle w:val="Normal"/>
-        <w:bidi w:val="0"/>
-        <w:jc w:val="center"/>
-        <w:rPr>
-          <w:rFonts w:ascii="Arial" w:hAnsi="Arial"/>
-        </w:rPr>
-      </w:pPr>
-      <w:r>
-        <w:rPr>
-          <w:rFonts w:ascii="Arial" w:hAnsi="Arial"/>
-        </w:rPr>
-      </w:r>
-    </w:p>
-    <w:p>
-      <w:pPr>
-        <w:pStyle w:val="Normal"/>
-        <w:bidi w:val="0"/>
-        <w:jc w:val="center"/>
-        <w:rPr>
-          <w:rFonts w:ascii="Arial" w:hAnsi="Arial"/>
-        </w:rPr>
-      </w:pPr>
-      <w:r>
-        <w:rPr>
-          <w:rFonts w:ascii="Arial" w:hAnsi="Arial"/>
-        </w:rPr>
-      </w:r>
-    </w:p>
-    <w:p>
-      <w:pPr>
-        <w:pStyle w:val="Normal"/>
-        <w:bidi w:val="0"/>
-        <w:jc w:val="center"/>
-        <w:rPr>
-          <w:rFonts w:ascii="Arial" w:hAnsi="Arial"/>
-        </w:rPr>
-      </w:pPr>
-      <w:r>
-        <w:rPr>
-          <w:rFonts w:ascii="Arial" w:hAnsi="Arial"/>
-        </w:rPr>
-      </w:r>
-    </w:p>
-    <w:p>
-      <w:pPr>
-        <w:pStyle w:val="Normal"/>
-        <w:bidi w:val="0"/>
-        <w:jc w:val="center"/>
-        <w:rPr>
-          <w:rFonts w:ascii="Arial" w:hAnsi="Arial"/>
-        </w:rPr>
-      </w:pPr>
-      <w:r>
-        <w:rPr>
-          <w:rFonts w:ascii="Arial" w:hAnsi="Arial"/>
-        </w:rPr>
-      </w:r>
-    </w:p>
-    <w:p>
-      <w:pPr>
-        <w:pStyle w:val="Normal"/>
-        <w:bidi w:val="0"/>
-        <w:jc w:val="center"/>
-        <w:rPr>
-          <w:rFonts w:ascii="Arial" w:hAnsi="Arial"/>
-        </w:rPr>
-      </w:pPr>
-      <w:r>
-        <w:rPr>
-          <w:rFonts w:ascii="Arial" w:hAnsi="Arial"/>
-        </w:rPr>
-      </w:r>
-    </w:p>
-    <w:p>
-      <w:pPr>
-        <w:pStyle w:val="Normal"/>
-        <w:bidi w:val="0"/>
-        <w:jc w:val="center"/>
-        <w:rPr>
-          <w:rFonts w:ascii="Arial" w:hAnsi="Arial"/>
-        </w:rPr>
-      </w:pPr>
-      <w:r>
-        <w:rPr>
-          <w:rFonts w:ascii="Arial" w:hAnsi="Arial"/>
-        </w:rPr>
-      </w:r>
-    </w:p>
-    <w:p>
-      <w:pPr>
-        <w:pStyle w:val="Normal"/>
-        <w:bidi w:val="0"/>
-        <w:jc w:val="center"/>
-        <w:rPr>
-          <w:rFonts w:ascii="Arial" w:hAnsi="Arial"/>
-        </w:rPr>
-      </w:pPr>
-      <w:r>
-        <w:rPr>
-          <w:rFonts w:ascii="Arial" w:hAnsi="Arial"/>
-        </w:rPr>
-      </w:r>
-    </w:p>
-    <w:p>
-      <w:pPr>
-        <w:pStyle w:val="Normal"/>
-        <w:bidi w:val="0"/>
-        <w:jc w:val="center"/>
-        <w:rPr>
-          <w:rFonts w:ascii="Arial" w:hAnsi="Arial"/>
-        </w:rPr>
-      </w:pPr>
-      <w:r>
-        <w:rPr>
-          <w:rFonts w:ascii="Arial" w:hAnsi="Arial"/>
-        </w:rPr>
-      </w:r>
-    </w:p>
-    <w:p>
-      <w:pPr>
-        <w:pStyle w:val="Normal"/>
-        <w:bidi w:val="0"/>
-        <w:jc w:val="center"/>
-        <w:rPr>
-          <w:rFonts w:ascii="Arial" w:hAnsi="Arial"/>
-        </w:rPr>
-      </w:pPr>
-      <w:r>
-        <w:rPr>
-          <w:rFonts w:ascii="Arial" w:hAnsi="Arial"/>
-        </w:rPr>
-      </w:r>
-    </w:p>
-    <w:p>
-      <w:pPr>
-        <w:pStyle w:val="Normal"/>
-        <w:bidi w:val="0"/>
-        <w:jc w:val="center"/>
-        <w:rPr>
-          <w:rFonts w:ascii="Arial" w:hAnsi="Arial"/>
-        </w:rPr>
-      </w:pPr>
-      <w:r>
-        <w:rPr>
-          <w:rFonts w:ascii="Arial" w:hAnsi="Arial"/>
-        </w:rPr>
-      </w:r>
-    </w:p>
-    <w:p>
-      <w:pPr>
-        <w:pStyle w:val="Normal"/>
-        <w:bidi w:val="0"/>
-        <w:jc w:val="center"/>
-        <w:rPr>
-          <w:rFonts w:ascii="Arial" w:hAnsi="Arial"/>
-        </w:rPr>
-      </w:pPr>
-      <w:r>
-        <w:rPr>
-          <w:rFonts w:ascii="Arial" w:hAnsi="Arial"/>
-        </w:rPr>
-      </w:r>
-    </w:p>
-    <w:p>
-      <w:pPr>
-        <w:pStyle w:val="Normal"/>
-        <w:bidi w:val="0"/>
-        <w:jc w:val="center"/>
-        <w:rPr>
-          <w:rFonts w:ascii="Arial" w:hAnsi="Arial"/>
-        </w:rPr>
-      </w:pPr>
-      <w:r>
-        <w:rPr>
-          <w:rFonts w:ascii="Arial" w:hAnsi="Arial"/>
-        </w:rPr>
       </w:r>
     </w:p>
     <w:sdt>
@@ -3712,7 +2385,7 @@
           <w:i w:val="false"/>
           <w:iCs w:val="false"/>
         </w:rPr>
-        <w:t xml:space="preserve">Quais são as melhores ferramentas, bibliotecas e frameworks capazes de fornecer uma camada de abstração do </w:t>
+        <w:t xml:space="preserve">O objeto de estudo deste projeto trata da utilização de bibliotecas, ferramentas e frameworks javascript selecionados que sejam capazes de fornecer uma camada de abstração do </w:t>
       </w:r>
       <w:r>
         <w:rPr>
@@ -3726,21 +2399,53 @@
           <w:i w:val="false"/>
           <w:iCs w:val="false"/>
         </w:rPr>
-        <w:t xml:space="preserve"> funcional</w:t>
-      </w:r>
-      <w:r>
-        <w:rPr>
-          <w:i w:val="false"/>
-          <w:iCs w:val="false"/>
-        </w:rPr>
-        <w:t xml:space="preserve"> </w:t>
-      </w:r>
-      <w:r>
-        <w:rPr>
-          <w:i w:val="false"/>
-          <w:iCs w:val="false"/>
-        </w:rPr>
-        <w:t>que possam ser utilizadas em projetos Web que buscam renderizar objetos de três dimensões em tempo real?</w:t>
+        <w:t xml:space="preserve">, e dessa forma, possam ser utilizadas em projetos </w:t>
+      </w:r>
+      <w:r>
+        <w:rPr>
+          <w:i/>
+          <w:iCs/>
+        </w:rPr>
+        <w:t>Web</w:t>
+      </w:r>
+      <w:r>
+        <w:rPr>
+          <w:i w:val="false"/>
+          <w:iCs w:val="false"/>
+        </w:rPr>
+        <w:t xml:space="preserve"> que buscam renderizar objetos de três dimensões em tempo real. </w:t>
+      </w:r>
+    </w:p>
+    <w:p>
+      <w:pPr>
+        <w:pStyle w:val="TextBody"/>
+        <w:bidi w:val="0"/>
+        <w:rPr>
+          <w:i w:val="false"/>
+          <w:i w:val="false"/>
+          <w:iCs w:val="false"/>
+        </w:rPr>
+      </w:pPr>
+      <w:r>
+        <w:rPr>
+          <w:i w:val="false"/>
+          <w:iCs w:val="false"/>
+        </w:rPr>
+        <w:t xml:space="preserve">Dessa forma, busca-se catalogar e analisar as diversas opções que existem no mercado de software a fim de procurar as melhores alternativas que um desenvolvedor </w:t>
+      </w:r>
+      <w:r>
+        <w:rPr>
+          <w:i/>
+          <w:iCs/>
+        </w:rPr>
+        <w:t xml:space="preserve">Web </w:t>
+      </w:r>
+      <w:r>
+        <w:rPr>
+          <w:i w:val="false"/>
+          <w:iCs w:val="false"/>
+        </w:rPr>
+        <w:t>possa utilizar no seu projeto.</w:t>
       </w:r>
     </w:p>
     <w:p>
@@ -3846,50 +2551,75 @@
         <w:rPr/>
       </w:pPr>
       <w:r>
-        <w:rPr/>
-        <w:t xml:space="preserve">O trabalho que se apresente será desenvolvido com o objetivo a fim de expandir o conhecimento dos autores com a área de desenvolvimento </w:t>
+        <w:rPr>
+          <w:i w:val="false"/>
+          <w:iCs w:val="false"/>
+        </w:rPr>
+        <w:t xml:space="preserve">Em todas as áreas da computação, a evolução dos paradigmas é um fenômeno inexorável. A medida que a tecnologia se desenvolve, novas possibilidades antes não exploradas se tornam cada vez mais comuns no dia a dia dos desenvolvedores e usuários. O desenvolvimento dos navegadores e dos computadores </w:t>
       </w:r>
       <w:r>
         <w:rPr>
           <w:i/>
           <w:iCs/>
         </w:rPr>
-        <w:t>Web</w:t>
-      </w:r>
-      <w:r>
-        <w:rPr>
-          <w:i w:val="false"/>
-          <w:iCs w:val="false"/>
-        </w:rPr>
-        <w:t>, além do uso da computação gráfica, área que é de interesse do autor e muito relevante na Ciência da Computação.</w:t>
-      </w:r>
-    </w:p>
-    <w:p>
-      <w:pPr>
-        <w:pStyle w:val="TextBody"/>
-        <w:bidi w:val="0"/>
-        <w:rPr/>
-      </w:pPr>
-      <w:r>
-        <w:rPr>
-          <w:i w:val="false"/>
-          <w:iCs w:val="false"/>
-        </w:rPr>
-        <w:t xml:space="preserve">Além disso, ao fornecer uma análise comparativa detalhada das bibliotecas que haverão de ser estudadas no decorrer de seu desenvolvimento, os resultados podem ser de ajuda aos desenvolvedores que tenham interesse em produzir aplicações que utilizem de gŕaficos 3D em ambientes </w:t>
+        <w:t xml:space="preserve">desktop </w:t>
+      </w:r>
+      <w:r>
+        <w:rPr>
+          <w:i w:val="false"/>
+          <w:iCs w:val="false"/>
+        </w:rPr>
+        <w:t xml:space="preserve">permitiu a criação </w:t>
       </w:r>
       <w:r>
         <w:rPr>
           <w:i/>
           <w:iCs/>
         </w:rPr>
-        <w:t>Web</w:t>
-      </w:r>
-      <w:r>
-        <w:rPr>
-          <w:i w:val="false"/>
-          <w:iCs w:val="false"/>
-        </w:rPr>
-        <w:t>.</w:t>
+        <w:t>websites</w:t>
+      </w:r>
+      <w:r>
+        <w:rPr>
+          <w:i w:val="false"/>
+          <w:iCs w:val="false"/>
+        </w:rPr>
+        <w:t xml:space="preserve"> cada vez mais complexos, com efeitos visuais detalhados, tais como: sombras, luzes, animações complexas, entre muitos outros.</w:t>
+      </w:r>
+    </w:p>
+    <w:p>
+      <w:pPr>
+        <w:pStyle w:val="TextBody"/>
+        <w:bidi w:val="0"/>
+        <w:rPr>
+          <w:i w:val="false"/>
+          <w:i w:val="false"/>
+          <w:iCs w:val="false"/>
+        </w:rPr>
+      </w:pPr>
+      <w:r>
+        <w:rPr>
+          <w:i w:val="false"/>
+          <w:iCs w:val="false"/>
+        </w:rPr>
+        <w:t>Dessa forma, o uso do 3D, antes conhecido sobretudo nos vídeo games de computador ou consoles, nas programas de edição e modelagem, se tornaram possíveis também de serem executados no navegador, abrindo um novo leque de possibilidades, permitindo designs mais realistas, interações de usuário mais elaboradas, e proporcionando uma experiência mais rica ao usuário.</w:t>
+      </w:r>
+    </w:p>
+    <w:p>
+      <w:pPr>
+        <w:pStyle w:val="TextBody"/>
+        <w:bidi w:val="0"/>
+        <w:rPr>
+          <w:i w:val="false"/>
+          <w:i w:val="false"/>
+          <w:iCs w:val="false"/>
+        </w:rPr>
+      </w:pPr>
+      <w:r>
+        <w:rPr>
+          <w:i w:val="false"/>
+          <w:iCs w:val="false"/>
+        </w:rPr>
+        <w:t>No entanto, no surgimento de muitas tecnologias, uma dificuldade no seu uso se manifesta na medida em que os desenvolvedores têm de adaptar-se a elas antes de poderem utilizá-la, e assim incoporarem-na no seu conjunto de habilidades. Dado que a computação gráfica é uma área notoriamente complexa, requerindo um conhecimento matemático...</w:t>
       </w:r>
     </w:p>
     <w:p>

</xml_diff>